<commit_message>
feat UI design document
</commit_message>
<xml_diff>
--- a/BSC-HGP - Project - UI Design DocumentV1.docx
+++ b/BSC-HGP - Project - UI Design DocumentV1.docx
@@ -4,7 +4,7 @@
   <w:body>
     <w:p>
       <w:pPr>
-        <w:pStyle w:val="Titel"/>
+        <w:pStyle w:val="Title"/>
         <w:jc w:val="center"/>
         <w:rPr>
           <w:rFonts w:ascii="Arial" w:hAnsi="Arial" w:cs="Arial"/>
@@ -79,7 +79,7 @@
     </w:p>
     <w:p>
       <w:pPr>
-        <w:pStyle w:val="Titel"/>
+        <w:pStyle w:val="Title"/>
         <w:jc w:val="center"/>
         <w:rPr>
           <w:rFonts w:ascii="Arial" w:hAnsi="Arial" w:cs="Arial"/>
@@ -106,7 +106,7 @@
     </w:p>
     <w:p>
       <w:pPr>
-        <w:pStyle w:val="berschrift1"/>
+        <w:pStyle w:val="Heading1"/>
         <w:rPr>
           <w:lang w:val="en-GB"/>
         </w:rPr>
@@ -198,23 +198,7 @@
           <w:rFonts w:ascii="Arial" w:hAnsi="Arial" w:cs="Arial"/>
           <w:lang w:val="en-GB"/>
         </w:rPr>
-        <w:t xml:space="preserve">Emma </w:t>
-      </w:r>
-      <w:proofErr w:type="spellStart"/>
-      <w:r>
-        <w:rPr>
-          <w:rFonts w:ascii="Arial" w:hAnsi="Arial" w:cs="Arial"/>
-          <w:lang w:val="en-GB"/>
-        </w:rPr>
-        <w:t>Nyaguthii</w:t>
-      </w:r>
-      <w:proofErr w:type="spellEnd"/>
-      <w:r>
-        <w:rPr>
-          <w:rFonts w:ascii="Arial" w:hAnsi="Arial" w:cs="Arial"/>
-          <w:lang w:val="en-GB"/>
-        </w:rPr>
-        <w:t xml:space="preserve"> Karanja</w:t>
+        <w:t>Emma Nyaguthii Karanja</w:t>
       </w:r>
       <w:r>
         <w:rPr>
@@ -298,7 +282,7 @@
     </w:p>
     <w:p>
       <w:pPr>
-        <w:pStyle w:val="berschrift2"/>
+        <w:pStyle w:val="Heading2"/>
         <w:rPr>
           <w:rFonts w:cs="Arial"/>
           <w:lang w:val="en-GB"/>
@@ -329,7 +313,7 @@
     </w:p>
     <w:p>
       <w:pPr>
-        <w:pStyle w:val="berschrift2"/>
+        <w:pStyle w:val="Heading2"/>
         <w:rPr>
           <w:rFonts w:cs="Arial"/>
           <w:lang w:val="en-GB"/>
@@ -444,23 +428,7 @@
                 <w:rFonts w:ascii="Arial" w:hAnsi="Arial" w:cs="Arial"/>
                 <w:lang w:val="en-GB"/>
               </w:rPr>
-              <w:t xml:space="preserve">Emma </w:t>
-            </w:r>
-            <w:proofErr w:type="spellStart"/>
-            <w:r>
-              <w:rPr>
-                <w:rFonts w:ascii="Arial" w:hAnsi="Arial" w:cs="Arial"/>
-                <w:lang w:val="en-GB"/>
-              </w:rPr>
-              <w:t>Nyaguthii</w:t>
-            </w:r>
-            <w:proofErr w:type="spellEnd"/>
-            <w:r>
-              <w:rPr>
-                <w:rFonts w:ascii="Arial" w:hAnsi="Arial" w:cs="Arial"/>
-                <w:lang w:val="en-GB"/>
-              </w:rPr>
-              <w:t xml:space="preserve"> Karanja</w:t>
+              <w:t>Emma Nyaguthii Karanja</w:t>
             </w:r>
           </w:p>
         </w:tc>
@@ -1011,17 +979,8 @@
                 <w:rFonts w:ascii="Arial" w:hAnsi="Arial" w:cs="Arial"/>
                 <w:lang w:val="en-GB"/>
               </w:rPr>
-              <w:t xml:space="preserve">Design </w:t>
-            </w:r>
-            <w:proofErr w:type="spellStart"/>
-            <w:r>
-              <w:rPr>
-                <w:rFonts w:ascii="Arial" w:hAnsi="Arial" w:cs="Arial"/>
-                <w:lang w:val="en-GB"/>
-              </w:rPr>
-              <w:t>Mockup</w:t>
-            </w:r>
-            <w:proofErr w:type="spellEnd"/>
+              <w:t>Design Mockup</w:t>
+            </w:r>
           </w:p>
         </w:tc>
         <w:tc>
@@ -1103,7 +1062,7 @@
     </w:p>
     <w:p>
       <w:pPr>
-        <w:pStyle w:val="berschrift1"/>
+        <w:pStyle w:val="Heading1"/>
       </w:pPr>
       <w:r>
         <w:lastRenderedPageBreak/>
@@ -1335,23 +1294,7 @@
           <w:rFonts w:ascii="Arial" w:hAnsi="Arial" w:cs="Arial"/>
           <w:lang w:val="en-GB"/>
         </w:rPr>
-        <w:t xml:space="preserve">Emma </w:t>
-      </w:r>
-      <w:proofErr w:type="spellStart"/>
-      <w:r>
-        <w:rPr>
-          <w:rFonts w:ascii="Arial" w:hAnsi="Arial" w:cs="Arial"/>
-          <w:lang w:val="en-GB"/>
-        </w:rPr>
-        <w:t>Nyaguthii</w:t>
-      </w:r>
-      <w:proofErr w:type="spellEnd"/>
-      <w:r>
-        <w:rPr>
-          <w:rFonts w:ascii="Arial" w:hAnsi="Arial" w:cs="Arial"/>
-          <w:lang w:val="en-GB"/>
-        </w:rPr>
-        <w:t xml:space="preserve"> Karanja</w:t>
+        <w:t>Emma Nyaguthii Karanja</w:t>
       </w:r>
     </w:p>
     <w:p>
@@ -1363,7 +1306,7 @@
     </w:p>
     <w:p>
       <w:pPr>
-        <w:pStyle w:val="Listenabsatz"/>
+        <w:pStyle w:val="ListParagraph"/>
         <w:numPr>
           <w:ilvl w:val="0"/>
           <w:numId w:val="11"/>
@@ -1435,7 +1378,7 @@
     </w:p>
     <w:p>
       <w:pPr>
-        <w:pStyle w:val="Listenabsatz"/>
+        <w:pStyle w:val="ListParagraph"/>
         <w:numPr>
           <w:ilvl w:val="0"/>
           <w:numId w:val="11"/>
@@ -1465,7 +1408,7 @@
     </w:p>
     <w:p>
       <w:pPr>
-        <w:pStyle w:val="Listenabsatz"/>
+        <w:pStyle w:val="ListParagraph"/>
         <w:numPr>
           <w:ilvl w:val="0"/>
           <w:numId w:val="11"/>
@@ -1483,7 +1426,7 @@
     </w:p>
     <w:p>
       <w:pPr>
-        <w:pStyle w:val="Listenabsatz"/>
+        <w:pStyle w:val="ListParagraph"/>
         <w:numPr>
           <w:ilvl w:val="0"/>
           <w:numId w:val="10"/>
@@ -1537,7 +1480,7 @@
     </w:p>
     <w:p>
       <w:pPr>
-        <w:pStyle w:val="Listenabsatz"/>
+        <w:pStyle w:val="ListParagraph"/>
         <w:numPr>
           <w:ilvl w:val="0"/>
           <w:numId w:val="10"/>
@@ -1546,14 +1489,12 @@
           <w:rFonts w:ascii="Arial" w:hAnsi="Arial" w:cs="Arial"/>
         </w:rPr>
       </w:pPr>
-      <w:proofErr w:type="spellStart"/>
       <w:r>
         <w:rPr>
           <w:rFonts w:ascii="Arial" w:hAnsi="Arial" w:cs="Arial"/>
         </w:rPr>
         <w:t>Colour</w:t>
       </w:r>
-      <w:proofErr w:type="spellEnd"/>
       <w:r>
         <w:rPr>
           <w:rFonts w:ascii="Arial" w:hAnsi="Arial" w:cs="Arial"/>
@@ -1570,40 +1511,12 @@
         <w:rPr>
           <w:rFonts w:ascii="Arial" w:hAnsi="Arial" w:cs="Arial"/>
         </w:rPr>
-        <w:t xml:space="preserve">The </w:t>
-      </w:r>
-      <w:proofErr w:type="spellStart"/>
-      <w:r>
-        <w:rPr>
-          <w:rFonts w:ascii="Arial" w:hAnsi="Arial" w:cs="Arial"/>
-        </w:rPr>
-        <w:t>colour</w:t>
-      </w:r>
-      <w:proofErr w:type="spellEnd"/>
-      <w:r>
-        <w:rPr>
-          <w:rFonts w:ascii="Arial" w:hAnsi="Arial" w:cs="Arial"/>
-        </w:rPr>
-        <w:t xml:space="preserve"> scheme was chosen to avoid the main form of </w:t>
-      </w:r>
-      <w:proofErr w:type="spellStart"/>
-      <w:r>
-        <w:rPr>
-          <w:rFonts w:ascii="Arial" w:hAnsi="Arial" w:cs="Arial"/>
-        </w:rPr>
-        <w:t>colour</w:t>
-      </w:r>
-      <w:proofErr w:type="spellEnd"/>
-      <w:r>
-        <w:rPr>
-          <w:rFonts w:ascii="Arial" w:hAnsi="Arial" w:cs="Arial"/>
-        </w:rPr>
-        <w:t xml:space="preserve"> blindness and produce high contrast for the visually impaired.</w:t>
+        <w:t>The colour scheme was chosen to avoid the main form of colour blindness and produce high contrast for the visually impaired.</w:t>
       </w:r>
     </w:p>
     <w:p>
       <w:pPr>
-        <w:pStyle w:val="Listenabsatz"/>
+        <w:pStyle w:val="ListParagraph"/>
         <w:numPr>
           <w:ilvl w:val="0"/>
           <w:numId w:val="10"/>
@@ -1627,7 +1540,7 @@
     </w:p>
     <w:p>
       <w:pPr>
-        <w:pStyle w:val="Listenabsatz"/>
+        <w:pStyle w:val="ListParagraph"/>
         <w:numPr>
           <w:ilvl w:val="0"/>
           <w:numId w:val="10"/>
@@ -1651,7 +1564,7 @@
     </w:p>
     <w:p>
       <w:pPr>
-        <w:pStyle w:val="Listenabsatz"/>
+        <w:pStyle w:val="ListParagraph"/>
         <w:numPr>
           <w:ilvl w:val="0"/>
           <w:numId w:val="10"/>
@@ -1760,7 +1673,7 @@
     </w:p>
     <w:p>
       <w:pPr>
-        <w:pStyle w:val="berschrift2"/>
+        <w:pStyle w:val="Heading2"/>
       </w:pPr>
       <w:r>
         <w:lastRenderedPageBreak/>
@@ -1777,14 +1690,12 @@
           <w:rFonts w:ascii="Arial" w:hAnsi="Arial" w:cs="Arial"/>
         </w:rPr>
       </w:pPr>
-      <w:proofErr w:type="spellStart"/>
       <w:r>
         <w:rPr>
           <w:rFonts w:ascii="Arial" w:hAnsi="Arial" w:cs="Arial"/>
         </w:rPr>
         <w:t>GoGoGo</w:t>
       </w:r>
-      <w:proofErr w:type="spellEnd"/>
       <w:r>
         <w:rPr>
           <w:rFonts w:ascii="Arial" w:hAnsi="Arial" w:cs="Arial"/>
@@ -1902,13 +1813,12 @@
       <w:r>
         <w:rPr>
           <w:rFonts w:ascii="Arial" w:hAnsi="Arial" w:cs="Arial"/>
-          <w:noProof/>
         </w:rPr>
         <w:drawing>
-          <wp:inline distT="0" distB="0" distL="0" distR="0" wp14:anchorId="700A89EB" wp14:editId="49AC7BD4">
-            <wp:extent cx="5866916" cy="5119332"/>
-            <wp:effectExtent l="19050" t="19050" r="19685" b="24765"/>
-            <wp:docPr id="2" name="Grafik 2"/>
+          <wp:inline distT="0" distB="0" distL="0" distR="0" wp14:anchorId="34F669BE" wp14:editId="783A2E7D">
+            <wp:extent cx="5998210" cy="4289425"/>
+            <wp:effectExtent l="0" t="0" r="2540" b="0"/>
+            <wp:docPr id="30" name="Picture 30" descr="Chart, bubble chart&#10;&#10;Description automatically generated"/>
             <wp:cNvGraphicFramePr>
               <a:graphicFrameLocks xmlns:a="http://schemas.openxmlformats.org/drawingml/2006/main" noChangeAspect="1"/>
             </wp:cNvGraphicFramePr>
@@ -1916,17 +1826,11 @@
               <a:graphicData uri="http://schemas.openxmlformats.org/drawingml/2006/picture">
                 <pic:pic xmlns:pic="http://schemas.openxmlformats.org/drawingml/2006/picture">
                   <pic:nvPicPr>
-                    <pic:cNvPr id="2" name="Grafik 2"/>
+                    <pic:cNvPr id="30" name="Picture 30" descr="Chart, bubble chart&#10;&#10;Description automatically generated"/>
                     <pic:cNvPicPr/>
                   </pic:nvPicPr>
                   <pic:blipFill>
-                    <a:blip r:embed="rId10">
-                      <a:extLst>
-                        <a:ext uri="{28A0092B-C50C-407E-A947-70E740481C1C}">
-                          <a14:useLocalDpi xmlns:a14="http://schemas.microsoft.com/office/drawing/2010/main" val="0"/>
-                        </a:ext>
-                      </a:extLst>
-                    </a:blip>
+                    <a:blip r:embed="rId10"/>
                     <a:stretch>
                       <a:fillRect/>
                     </a:stretch>
@@ -1934,16 +1838,11 @@
                   <pic:spPr>
                     <a:xfrm>
                       <a:off x="0" y="0"/>
-                      <a:ext cx="5866916" cy="5119332"/>
+                      <a:ext cx="5998210" cy="4289425"/>
                     </a:xfrm>
                     <a:prstGeom prst="rect">
                       <a:avLst/>
                     </a:prstGeom>
-                    <a:ln>
-                      <a:solidFill>
-                        <a:schemeClr val="tx1"/>
-                      </a:solidFill>
-                    </a:ln>
                   </pic:spPr>
                 </pic:pic>
               </a:graphicData>
@@ -1954,7 +1853,7 @@
     </w:p>
     <w:p>
       <w:pPr>
-        <w:pStyle w:val="Beschriftung"/>
+        <w:pStyle w:val="Caption"/>
         <w:jc w:val="center"/>
         <w:rPr>
           <w:rFonts w:cs="Arial"/>
@@ -2003,19 +1902,11 @@
         </w:rPr>
         <w:t xml:space="preserve">: </w:t>
       </w:r>
-      <w:proofErr w:type="spellStart"/>
       <w:r>
         <w:rPr>
           <w:rFonts w:cs="Arial"/>
         </w:rPr>
-        <w:t>GoGoGo</w:t>
-      </w:r>
-      <w:proofErr w:type="spellEnd"/>
-      <w:r>
-        <w:rPr>
-          <w:rFonts w:cs="Arial"/>
-        </w:rPr>
-        <w:t xml:space="preserve"> main window</w:t>
+        <w:t>GoGoGo main window</w:t>
       </w:r>
       <w:r>
         <w:rPr>
@@ -2027,7 +1918,7 @@
     </w:p>
     <w:p>
       <w:pPr>
-        <w:pStyle w:val="berschrift2"/>
+        <w:pStyle w:val="Heading2"/>
         <w:rPr>
           <w:lang w:val="en-GB"/>
         </w:rPr>
@@ -2064,7 +1955,7 @@
     </w:p>
     <w:tbl>
       <w:tblPr>
-        <w:tblStyle w:val="EinfacheTabelle1"/>
+        <w:tblStyle w:val="PlainTable1"/>
         <w:tblW w:w="5000" w:type="pct"/>
         <w:tblCellMar>
           <w:top w:w="113" w:type="dxa"/>
@@ -2088,16 +1979,11 @@
           </w:tcPr>
           <w:p>
             <w:pPr>
-              <w:pStyle w:val="berschrift3"/>
-            </w:pPr>
-            <w:r>
-              <w:t>Task 1</w:t>
-            </w:r>
-            <w:r>
-              <w:t xml:space="preserve"> Board</w:t>
-            </w:r>
-            <w:r>
-              <w:t xml:space="preserve"> (1 image)</w:t>
+              <w:pStyle w:val="Heading3"/>
+              <w:outlineLvl w:val="2"/>
+            </w:pPr>
+            <w:r>
+              <w:t>Task 1 Board (1 image)</w:t>
             </w:r>
           </w:p>
         </w:tc>
@@ -2175,7 +2061,7 @@
           </w:p>
           <w:p>
             <w:pPr>
-              <w:pStyle w:val="Beschriftung"/>
+              <w:pStyle w:val="Caption"/>
               <w:rPr>
                 <w:rFonts w:cs="Arial"/>
                 <w:b w:val="0"/>
@@ -2190,24 +2076,16 @@
               <w:t xml:space="preserve">Figure </w:t>
             </w:r>
             <w:r>
+              <w:fldChar w:fldCharType="begin"/>
+            </w:r>
+            <w:r>
               <w:rPr>
                 <w:b w:val="0"/>
                 <w:bCs w:val="0"/>
               </w:rPr>
-              <w:fldChar w:fldCharType="begin"/>
-            </w:r>
-            <w:r>
-              <w:rPr>
-                <w:b w:val="0"/>
-                <w:bCs w:val="0"/>
-              </w:rPr>
               <w:instrText xml:space="preserve"> SEQ Figure \* ARABIC </w:instrText>
             </w:r>
             <w:r>
-              <w:rPr>
-                <w:b w:val="0"/>
-                <w:bCs w:val="0"/>
-              </w:rPr>
               <w:fldChar w:fldCharType="separate"/>
             </w:r>
             <w:r>
@@ -2219,10 +2097,6 @@
               <w:t>3</w:t>
             </w:r>
             <w:r>
-              <w:rPr>
-                <w:b w:val="0"/>
-                <w:bCs w:val="0"/>
-              </w:rPr>
               <w:fldChar w:fldCharType="end"/>
             </w:r>
             <w:r>
@@ -2491,7 +2365,7 @@
     </w:p>
     <w:tbl>
       <w:tblPr>
-        <w:tblStyle w:val="EinfacheTabelle1"/>
+        <w:tblStyle w:val="PlainTable1"/>
         <w:tblW w:w="5000" w:type="pct"/>
         <w:tblCellMar>
           <w:top w:w="113" w:type="dxa"/>
@@ -2500,10 +2374,9 @@
         <w:tblLook w:val="04A0" w:firstRow="1" w:lastRow="0" w:firstColumn="1" w:lastColumn="0" w:noHBand="0" w:noVBand="1"/>
       </w:tblPr>
       <w:tblGrid>
-        <w:gridCol w:w="4293"/>
-        <w:gridCol w:w="213"/>
-        <w:gridCol w:w="25"/>
-        <w:gridCol w:w="4905"/>
+        <w:gridCol w:w="4396"/>
+        <w:gridCol w:w="243"/>
+        <w:gridCol w:w="4797"/>
       </w:tblGrid>
       <w:tr>
         <w:trPr>
@@ -2513,11 +2386,12 @@
           <w:tcPr>
             <w:cnfStyle w:val="001000000000" w:firstRow="0" w:lastRow="0" w:firstColumn="1" w:lastColumn="0" w:oddVBand="0" w:evenVBand="0" w:oddHBand="0" w:evenHBand="0" w:firstRowFirstColumn="0" w:firstRowLastColumn="0" w:lastRowFirstColumn="0" w:lastRowLastColumn="0"/>
             <w:tcW w:w="5000" w:type="pct"/>
-            <w:gridSpan w:val="4"/>
-          </w:tcPr>
-          <w:p>
-            <w:pPr>
-              <w:pStyle w:val="berschrift3"/>
+            <w:gridSpan w:val="3"/>
+          </w:tcPr>
+          <w:p>
+            <w:pPr>
+              <w:pStyle w:val="Heading3"/>
+              <w:outlineLvl w:val="2"/>
             </w:pPr>
             <w:r>
               <w:lastRenderedPageBreak/>
@@ -2558,11 +2432,11 @@
           <w:tcPr>
             <w:cnfStyle w:val="001000000000" w:firstRow="0" w:lastRow="0" w:firstColumn="1" w:lastColumn="0" w:oddVBand="0" w:evenVBand="0" w:oddHBand="0" w:evenHBand="0" w:firstRowFirstColumn="0" w:firstRowLastColumn="0" w:lastRowFirstColumn="0" w:lastRowLastColumn="0"/>
             <w:tcW w:w="5000" w:type="pct"/>
-            <w:gridSpan w:val="4"/>
-          </w:tcPr>
-          <w:p>
-            <w:pPr>
-              <w:pStyle w:val="berschrift3"/>
+            <w:gridSpan w:val="3"/>
+          </w:tcPr>
+          <w:p>
+            <w:pPr>
+              <w:pStyle w:val="Heading3"/>
               <w:outlineLvl w:val="2"/>
             </w:pPr>
             <w:r>
@@ -2649,7 +2523,7 @@
           </w:p>
           <w:p>
             <w:pPr>
-              <w:pStyle w:val="Beschriftung"/>
+              <w:pStyle w:val="Caption"/>
               <w:rPr>
                 <w:rFonts w:cs="Arial"/>
                 <w:b w:val="0"/>
@@ -2664,24 +2538,16 @@
               <w:t xml:space="preserve">Figure </w:t>
             </w:r>
             <w:r>
+              <w:fldChar w:fldCharType="begin"/>
+            </w:r>
+            <w:r>
               <w:rPr>
                 <w:b w:val="0"/>
                 <w:bCs w:val="0"/>
               </w:rPr>
-              <w:fldChar w:fldCharType="begin"/>
-            </w:r>
-            <w:r>
-              <w:rPr>
-                <w:b w:val="0"/>
-                <w:bCs w:val="0"/>
-              </w:rPr>
               <w:instrText xml:space="preserve"> SEQ Figure \* ARABIC </w:instrText>
             </w:r>
             <w:r>
-              <w:rPr>
-                <w:b w:val="0"/>
-                <w:bCs w:val="0"/>
-              </w:rPr>
               <w:fldChar w:fldCharType="separate"/>
             </w:r>
             <w:r>
@@ -2693,17 +2559,13 @@
               <w:t>4</w:t>
             </w:r>
             <w:r>
+              <w:fldChar w:fldCharType="end"/>
+            </w:r>
+            <w:r>
               <w:rPr>
                 <w:b w:val="0"/>
                 <w:bCs w:val="0"/>
               </w:rPr>
-              <w:fldChar w:fldCharType="end"/>
-            </w:r>
-            <w:r>
-              <w:rPr>
-                <w:b w:val="0"/>
-                <w:bCs w:val="0"/>
-              </w:rPr>
               <w:t>: Board</w:t>
             </w:r>
           </w:p>
@@ -2711,7 +2573,7 @@
         <w:tc>
           <w:tcPr>
             <w:tcW w:w="2725" w:type="pct"/>
-            <w:gridSpan w:val="3"/>
+            <w:gridSpan w:val="2"/>
             <w:tcMar>
               <w:top w:w="113" w:type="dxa"/>
               <w:bottom w:w="113" w:type="dxa"/>
@@ -2776,7 +2638,7 @@
         <w:tc>
           <w:tcPr>
             <w:tcW w:w="2725" w:type="pct"/>
-            <w:gridSpan w:val="3"/>
+            <w:gridSpan w:val="2"/>
             <w:tcMar>
               <w:top w:w="113" w:type="dxa"/>
               <w:bottom w:w="113" w:type="dxa"/>
@@ -2830,7 +2692,7 @@
         <w:tc>
           <w:tcPr>
             <w:tcW w:w="2725" w:type="pct"/>
-            <w:gridSpan w:val="3"/>
+            <w:gridSpan w:val="2"/>
             <w:tcMar>
               <w:top w:w="113" w:type="dxa"/>
               <w:bottom w:w="113" w:type="dxa"/>
@@ -2885,7 +2747,7 @@
         <w:tc>
           <w:tcPr>
             <w:tcW w:w="2725" w:type="pct"/>
-            <w:gridSpan w:val="3"/>
+            <w:gridSpan w:val="2"/>
             <w:tcMar>
               <w:top w:w="113" w:type="dxa"/>
               <w:bottom w:w="113" w:type="dxa"/>
@@ -2933,7 +2795,7 @@
         <w:tc>
           <w:tcPr>
             <w:tcW w:w="2725" w:type="pct"/>
-            <w:gridSpan w:val="3"/>
+            <w:gridSpan w:val="2"/>
             <w:tcMar>
               <w:top w:w="113" w:type="dxa"/>
               <w:bottom w:w="113" w:type="dxa"/>
@@ -2967,12 +2829,13 @@
           <w:tcPr>
             <w:cnfStyle w:val="001000000000" w:firstRow="0" w:lastRow="0" w:firstColumn="1" w:lastColumn="0" w:oddVBand="0" w:evenVBand="0" w:oddHBand="0" w:evenHBand="0" w:firstRowFirstColumn="0" w:firstRowLastColumn="0" w:lastRowFirstColumn="0" w:lastRowLastColumn="0"/>
             <w:tcW w:w="5000" w:type="pct"/>
-            <w:gridSpan w:val="4"/>
+            <w:gridSpan w:val="3"/>
             <w:shd w:val="clear" w:color="auto" w:fill="FFFFFF" w:themeFill="background1"/>
           </w:tcPr>
           <w:p>
             <w:pPr>
-              <w:pStyle w:val="berschrift3"/>
+              <w:pStyle w:val="Heading3"/>
+              <w:outlineLvl w:val="2"/>
               <w:rPr>
                 <w:rFonts w:cs="Arial"/>
               </w:rPr>
@@ -3027,14 +2890,13 @@
             </w:pPr>
             <w:r>
               <w:rPr>
-                <w:b w:val="0"/>
-                <w:bCs w:val="0"/>
+                <w:noProof/>
               </w:rPr>
               <w:drawing>
-                <wp:inline distT="0" distB="0" distL="0" distR="0" wp14:anchorId="021C39C6" wp14:editId="2681B56C">
-                  <wp:extent cx="2319126" cy="1667866"/>
-                  <wp:effectExtent l="0" t="0" r="5080" b="8890"/>
-                  <wp:docPr id="12" name="Grafik 12"/>
+                <wp:inline distT="0" distB="0" distL="0" distR="0" wp14:anchorId="08D89AF4" wp14:editId="00970F65">
+                  <wp:extent cx="2657681" cy="3062111"/>
+                  <wp:effectExtent l="0" t="0" r="9525" b="5080"/>
+                  <wp:docPr id="10" name="Picture 10"/>
                   <wp:cNvGraphicFramePr>
                     <a:graphicFrameLocks xmlns:a="http://schemas.openxmlformats.org/drawingml/2006/main" noChangeAspect="1"/>
                   </wp:cNvGraphicFramePr>
@@ -3054,7 +2916,7 @@
                         <pic:spPr>
                           <a:xfrm>
                             <a:off x="0" y="0"/>
-                            <a:ext cx="2325077" cy="1672146"/>
+                            <a:ext cx="2669974" cy="3076275"/>
                           </a:xfrm>
                           <a:prstGeom prst="rect">
                             <a:avLst/>
@@ -3069,7 +2931,7 @@
           </w:p>
           <w:p>
             <w:pPr>
-              <w:pStyle w:val="Beschriftung"/>
+              <w:pStyle w:val="Caption"/>
               <w:rPr>
                 <w:rFonts w:cs="Arial"/>
                 <w:b w:val="0"/>
@@ -3084,24 +2946,16 @@
               <w:t xml:space="preserve">Figure </w:t>
             </w:r>
             <w:r>
+              <w:fldChar w:fldCharType="begin"/>
+            </w:r>
+            <w:r>
               <w:rPr>
                 <w:b w:val="0"/>
                 <w:bCs w:val="0"/>
               </w:rPr>
-              <w:fldChar w:fldCharType="begin"/>
-            </w:r>
-            <w:r>
-              <w:rPr>
-                <w:b w:val="0"/>
-                <w:bCs w:val="0"/>
-              </w:rPr>
               <w:instrText xml:space="preserve"> SEQ Figure \* ARABIC </w:instrText>
             </w:r>
             <w:r>
-              <w:rPr>
-                <w:b w:val="0"/>
-                <w:bCs w:val="0"/>
-              </w:rPr>
               <w:fldChar w:fldCharType="separate"/>
             </w:r>
             <w:r>
@@ -3113,24 +2967,20 @@
               <w:t>5</w:t>
             </w:r>
             <w:r>
+              <w:fldChar w:fldCharType="end"/>
+            </w:r>
+            <w:r>
               <w:rPr>
                 <w:b w:val="0"/>
                 <w:bCs w:val="0"/>
               </w:rPr>
-              <w:fldChar w:fldCharType="end"/>
+              <w:t xml:space="preserve">: </w:t>
             </w:r>
             <w:r>
               <w:rPr>
                 <w:b w:val="0"/>
                 <w:bCs w:val="0"/>
               </w:rPr>
-              <w:t xml:space="preserve">: </w:t>
-            </w:r>
-            <w:r>
-              <w:rPr>
-                <w:b w:val="0"/>
-                <w:bCs w:val="0"/>
-              </w:rPr>
               <w:t>Player widget</w:t>
             </w:r>
           </w:p>
@@ -3138,7 +2988,6 @@
         <w:tc>
           <w:tcPr>
             <w:tcW w:w="2612" w:type="pct"/>
-            <w:gridSpan w:val="2"/>
             <w:tcMar>
               <w:top w:w="113" w:type="dxa"/>
               <w:bottom w:w="113" w:type="dxa"/>
@@ -3150,29 +2999,117 @@
               <w:cnfStyle w:val="000000000000" w:firstRow="0" w:lastRow="0" w:firstColumn="0" w:lastColumn="0" w:oddVBand="0" w:evenVBand="0" w:oddHBand="0" w:evenHBand="0" w:firstRowFirstColumn="0" w:firstRowLastColumn="0" w:lastRowFirstColumn="0" w:lastRowLastColumn="0"/>
               <w:rPr>
                 <w:rFonts w:ascii="Arial" w:hAnsi="Arial" w:cs="Arial"/>
+              </w:rPr>
+            </w:pPr>
+            <w:r>
+              <w:rPr>
+                <w:rFonts w:ascii="Arial" w:hAnsi="Arial" w:cs="Arial"/>
                 <w:b/>
                 <w:bCs/>
               </w:rPr>
-            </w:pPr>
+              <w:t>Location</w:t>
+            </w:r>
+            <w:r>
+              <w:rPr>
+                <w:rFonts w:ascii="Arial" w:hAnsi="Arial" w:cs="Arial"/>
+              </w:rPr>
+              <w:t>:</w:t>
+            </w:r>
             <w:r>
               <w:rPr>
                 <w:rFonts w:ascii="Arial" w:hAnsi="Arial" w:cs="Arial"/>
                 <w:b/>
                 <w:bCs/>
               </w:rPr>
-              <w:t>Location</w:t>
-            </w:r>
-            <w:r>
-              <w:rPr>
-                <w:rFonts w:ascii="Arial" w:hAnsi="Arial" w:cs="Arial"/>
-              </w:rPr>
-              <w:t>:</w:t>
-            </w:r>
-            <w:r>
-              <w:rPr>
-                <w:rFonts w:ascii="Arial" w:hAnsi="Arial" w:cs="Arial"/>
-                <w:b/>
-                <w:bCs/>
+              <w:t xml:space="preserve"> </w:t>
+            </w:r>
+            <w:r>
+              <w:rPr>
+                <w:rFonts w:ascii="Arial" w:hAnsi="Arial" w:cs="Arial"/>
+              </w:rPr>
+              <w:t>Each player’s information</w:t>
+            </w:r>
+            <w:r>
+              <w:rPr>
+                <w:rFonts w:ascii="Arial" w:hAnsi="Arial" w:cs="Arial"/>
+              </w:rPr>
+              <w:t xml:space="preserve"> i.e. (icon, name, captured stones, </w:t>
+            </w:r>
+            <w:r>
+              <w:rPr>
+                <w:rFonts w:ascii="Arial" w:hAnsi="Arial" w:cs="Arial"/>
+              </w:rPr>
+              <w:t>territory,</w:t>
+            </w:r>
+            <w:r>
+              <w:rPr>
+                <w:rFonts w:ascii="Arial" w:hAnsi="Arial" w:cs="Arial"/>
+              </w:rPr>
+              <w:t xml:space="preserve"> and his/her time)</w:t>
+            </w:r>
+            <w:r>
+              <w:rPr>
+                <w:rFonts w:ascii="Arial" w:hAnsi="Arial" w:cs="Arial"/>
+              </w:rPr>
+              <w:t xml:space="preserve"> is located either to the </w:t>
+            </w:r>
+            <w:r>
+              <w:rPr>
+                <w:rFonts w:ascii="Arial" w:hAnsi="Arial" w:cs="Arial"/>
+              </w:rPr>
+              <w:t xml:space="preserve">most </w:t>
+            </w:r>
+            <w:r>
+              <w:rPr>
+                <w:rFonts w:ascii="Arial" w:hAnsi="Arial" w:cs="Arial"/>
+              </w:rPr>
+              <w:t>right or</w:t>
+            </w:r>
+            <w:r>
+              <w:rPr>
+                <w:rFonts w:ascii="Arial" w:hAnsi="Arial" w:cs="Arial"/>
+              </w:rPr>
+              <w:t xml:space="preserve"> most left </w:t>
+            </w:r>
+            <w:r>
+              <w:rPr>
+                <w:rFonts w:ascii="Arial" w:hAnsi="Arial" w:cs="Arial"/>
+              </w:rPr>
+              <w:t>to</w:t>
+            </w:r>
+            <w:r>
+              <w:rPr>
+                <w:rFonts w:ascii="Arial" w:hAnsi="Arial" w:cs="Arial"/>
+              </w:rPr>
+              <w:t xml:space="preserve"> clearly make a distinction of the two players.</w:t>
+            </w:r>
+            <w:r>
+              <w:rPr>
+                <w:rFonts w:ascii="Arial" w:hAnsi="Arial" w:cs="Arial"/>
+              </w:rPr>
+              <w:t xml:space="preserve"> The</w:t>
+            </w:r>
+            <w:r>
+              <w:rPr>
+                <w:rFonts w:ascii="Arial" w:hAnsi="Arial" w:cs="Arial"/>
+              </w:rPr>
+              <w:t xml:space="preserve"> users’</w:t>
+            </w:r>
+            <w:r>
+              <w:rPr>
+                <w:rFonts w:ascii="Arial" w:hAnsi="Arial" w:cs="Arial"/>
+              </w:rPr>
+              <w:t xml:space="preserve"> names and the icons are located at the</w:t>
+            </w:r>
+            <w:r>
+              <w:rPr>
+                <w:rFonts w:ascii="Arial" w:hAnsi="Arial" w:cs="Arial"/>
+              </w:rPr>
+              <w:t xml:space="preserve"> top since they are useful information that the user can easily associate themselves with.</w:t>
+            </w:r>
+            <w:r>
+              <w:rPr>
+                <w:rFonts w:ascii="Arial" w:hAnsi="Arial" w:cs="Arial"/>
               </w:rPr>
               <w:t xml:space="preserve"> </w:t>
             </w:r>
@@ -3204,7 +3141,6 @@
         <w:tc>
           <w:tcPr>
             <w:tcW w:w="2612" w:type="pct"/>
-            <w:gridSpan w:val="2"/>
             <w:tcMar>
               <w:top w:w="113" w:type="dxa"/>
               <w:bottom w:w="113" w:type="dxa"/>
@@ -3231,6 +3167,42 @@
                 <w:rFonts w:ascii="Arial" w:hAnsi="Arial" w:cs="Arial"/>
               </w:rPr>
               <w:t xml:space="preserve"> </w:t>
+            </w:r>
+            <w:r>
+              <w:rPr>
+                <w:rFonts w:ascii="Arial" w:hAnsi="Arial" w:cs="Arial"/>
+              </w:rPr>
+              <w:t>Black and white icons were used</w:t>
+            </w:r>
+            <w:r>
+              <w:rPr>
+                <w:rFonts w:ascii="Arial" w:hAnsi="Arial" w:cs="Arial"/>
+              </w:rPr>
+              <w:t xml:space="preserve"> for the users to easily distinguish between the players. </w:t>
+            </w:r>
+            <w:r>
+              <w:rPr>
+                <w:rFonts w:ascii="Arial" w:hAnsi="Arial" w:cs="Arial"/>
+              </w:rPr>
+              <w:t xml:space="preserve">Black text was used </w:t>
+            </w:r>
+            <w:r>
+              <w:rPr>
+                <w:rFonts w:ascii="Arial" w:hAnsi="Arial" w:cs="Arial"/>
+              </w:rPr>
+              <w:t>on a white background to make contrast and make the font visible</w:t>
+            </w:r>
+            <w:r>
+              <w:rPr>
+                <w:rFonts w:ascii="Arial" w:hAnsi="Arial" w:cs="Arial"/>
+              </w:rPr>
+              <w:t xml:space="preserve">. </w:t>
+            </w:r>
+            <w:r>
+              <w:rPr>
+                <w:rFonts w:ascii="Arial" w:hAnsi="Arial" w:cs="Arial"/>
+              </w:rPr>
+              <w:t>White background against the grey background was used since that is the traditional layout of most go applications.</w:t>
             </w:r>
           </w:p>
         </w:tc>
@@ -3259,7 +3231,6 @@
         <w:tc>
           <w:tcPr>
             <w:tcW w:w="2612" w:type="pct"/>
-            <w:gridSpan w:val="2"/>
             <w:tcMar>
               <w:top w:w="113" w:type="dxa"/>
               <w:bottom w:w="113" w:type="dxa"/>
@@ -3287,13 +3258,67 @@
               </w:rPr>
               <w:t xml:space="preserve"> </w:t>
             </w:r>
+            <w:r>
+              <w:rPr>
+                <w:rFonts w:ascii="Arial" w:hAnsi="Arial" w:cs="Arial"/>
+              </w:rPr>
+              <w:t xml:space="preserve">The icon’s size was scaled down in size </w:t>
+            </w:r>
+            <w:r>
+              <w:rPr>
+                <w:rFonts w:ascii="Arial" w:hAnsi="Arial" w:cs="Arial"/>
+              </w:rPr>
+              <w:t>to blend</w:t>
+            </w:r>
+            <w:r>
+              <w:rPr>
+                <w:rFonts w:ascii="Arial" w:hAnsi="Arial" w:cs="Arial"/>
+              </w:rPr>
+              <w:t xml:space="preserve"> and make it more proportional with the other bits of the player’s information.</w:t>
+            </w:r>
+            <w:r>
+              <w:rPr>
+                <w:rFonts w:ascii="Arial" w:hAnsi="Arial" w:cs="Arial"/>
+              </w:rPr>
+              <w:t xml:space="preserve"> The score details are slightly bigger and bol</w:t>
+            </w:r>
+            <w:r>
+              <w:rPr>
+                <w:rFonts w:ascii="Arial" w:hAnsi="Arial" w:cs="Arial"/>
+              </w:rPr>
+              <w:t xml:space="preserve">d for </w:t>
+            </w:r>
+            <w:r>
+              <w:rPr>
+                <w:rFonts w:ascii="Arial" w:hAnsi="Arial" w:cs="Arial"/>
+              </w:rPr>
+              <w:t>users</w:t>
+            </w:r>
+            <w:r>
+              <w:rPr>
+                <w:rFonts w:ascii="Arial" w:hAnsi="Arial" w:cs="Arial"/>
+              </w:rPr>
+              <w:t>’ peripheral view to</w:t>
+            </w:r>
+            <w:r>
+              <w:rPr>
+                <w:rFonts w:ascii="Arial" w:hAnsi="Arial" w:cs="Arial"/>
+              </w:rPr>
+              <w:t xml:space="preserve"> keep track of their progress while still concentrating on the game</w:t>
+            </w:r>
+            <w:r>
+              <w:rPr>
+                <w:rFonts w:ascii="Arial" w:hAnsi="Arial" w:cs="Arial"/>
+              </w:rPr>
+              <w:t>.</w:t>
+            </w:r>
           </w:p>
         </w:tc>
       </w:tr>
       <w:tr>
         <w:trPr>
           <w:cnfStyle w:val="000000100000" w:firstRow="0" w:lastRow="0" w:firstColumn="0" w:lastColumn="0" w:oddVBand="0" w:evenVBand="0" w:oddHBand="1" w:evenHBand="0" w:firstRowFirstColumn="0" w:firstRowLastColumn="0" w:lastRowFirstColumn="0" w:lastRowLastColumn="0"/>
-          <w:trHeight w:val="676"/>
+          <w:trHeight w:val="20"/>
         </w:trPr>
         <w:tc>
           <w:tcPr>
@@ -3315,7 +3340,6 @@
         <w:tc>
           <w:tcPr>
             <w:tcW w:w="2612" w:type="pct"/>
-            <w:gridSpan w:val="2"/>
             <w:tcMar>
               <w:top w:w="113" w:type="dxa"/>
               <w:bottom w:w="113" w:type="dxa"/>
@@ -3336,6 +3360,37 @@
                 <w:bCs/>
               </w:rPr>
               <w:t xml:space="preserve">Style: </w:t>
+            </w:r>
+            <w:r>
+              <w:rPr>
+                <w:rFonts w:ascii="Arial" w:hAnsi="Arial" w:cs="Arial"/>
+              </w:rPr>
+              <w:t>The</w:t>
+            </w:r>
+            <w:r>
+              <w:rPr>
+                <w:rFonts w:ascii="Arial" w:hAnsi="Arial" w:cs="Arial"/>
+              </w:rPr>
+              <w:t xml:space="preserve"> player is given the option of hiding the timer to make it less distracting so that he/she can concentrate on the game itself. The</w:t>
+            </w:r>
+            <w:r>
+              <w:rPr>
+                <w:rFonts w:ascii="Arial" w:hAnsi="Arial" w:cs="Arial"/>
+              </w:rPr>
+              <w:t xml:space="preserve"> font style used was default sans serif to keep it simple and not distracting to the user when </w:t>
+            </w:r>
+            <w:r>
+              <w:rPr>
+                <w:rFonts w:ascii="Arial" w:hAnsi="Arial" w:cs="Arial"/>
+              </w:rPr>
+              <w:lastRenderedPageBreak/>
+              <w:t>interaction with the UI</w:t>
+            </w:r>
+            <w:r>
+              <w:rPr>
+                <w:rFonts w:ascii="Arial" w:hAnsi="Arial" w:cs="Arial"/>
+              </w:rPr>
+              <w:t>.</w:t>
             </w:r>
           </w:p>
         </w:tc>
@@ -3364,7 +3419,6 @@
         <w:tc>
           <w:tcPr>
             <w:tcW w:w="2612" w:type="pct"/>
-            <w:gridSpan w:val="2"/>
             <w:tcMar>
               <w:top w:w="113" w:type="dxa"/>
               <w:bottom w:w="113" w:type="dxa"/>
@@ -3385,6 +3439,33 @@
                 <w:bCs/>
               </w:rPr>
               <w:t xml:space="preserve">Extras: </w:t>
+            </w:r>
+            <w:r>
+              <w:rPr>
+                <w:rFonts w:ascii="Arial" w:hAnsi="Arial" w:cs="Arial"/>
+              </w:rPr>
+              <w:t>I</w:t>
+            </w:r>
+            <w:r>
+              <w:rPr>
+                <w:rFonts w:ascii="Arial" w:hAnsi="Arial" w:cs="Arial"/>
+              </w:rPr>
+              <w:t>t was not a requirement in a group of 2 to indicate captured stones.</w:t>
+            </w:r>
+          </w:p>
+          <w:p>
+            <w:pPr>
+              <w:jc w:val="both"/>
+              <w:cnfStyle w:val="000000000000" w:firstRow="0" w:lastRow="0" w:firstColumn="0" w:lastColumn="0" w:oddVBand="0" w:evenVBand="0" w:oddHBand="0" w:evenHBand="0" w:firstRowFirstColumn="0" w:firstRowLastColumn="0" w:lastRowFirstColumn="0" w:lastRowLastColumn="0"/>
+              <w:rPr>
+                <w:rFonts w:ascii="Arial" w:hAnsi="Arial" w:cs="Arial"/>
+              </w:rPr>
+            </w:pPr>
+            <w:r>
+              <w:rPr>
+                <w:rFonts w:ascii="Arial" w:hAnsi="Arial" w:cs="Arial"/>
+              </w:rPr>
+              <w:t>The lecturer said it’s not a must to show territories but only pieces on the board would have been sufficient to mark territories.</w:t>
             </w:r>
           </w:p>
         </w:tc>
@@ -3397,11 +3478,12 @@
           <w:tcPr>
             <w:cnfStyle w:val="001000000000" w:firstRow="0" w:lastRow="0" w:firstColumn="1" w:lastColumn="0" w:oddVBand="0" w:evenVBand="0" w:oddHBand="0" w:evenHBand="0" w:firstRowFirstColumn="0" w:firstRowLastColumn="0" w:lastRowFirstColumn="0" w:lastRowLastColumn="0"/>
             <w:tcW w:w="5000" w:type="pct"/>
-            <w:gridSpan w:val="4"/>
-          </w:tcPr>
-          <w:p>
-            <w:pPr>
-              <w:pStyle w:val="berschrift3"/>
+            <w:gridSpan w:val="3"/>
+          </w:tcPr>
+          <w:p>
+            <w:pPr>
+              <w:pStyle w:val="Heading3"/>
+              <w:outlineLvl w:val="2"/>
             </w:pPr>
             <w:r>
               <w:t>2</w:t>
@@ -3435,17 +3517,14 @@
             </w:pPr>
             <w:r>
               <w:rPr>
-                <w:rFonts w:ascii="Arial" w:hAnsi="Arial" w:cs="Arial"/>
-                <w:noProof/>
-                <w:sz w:val="24"/>
-                <w:szCs w:val="24"/>
-                <w:lang w:val="en-GB"/>
+                <w:b w:val="0"/>
+                <w:bCs w:val="0"/>
               </w:rPr>
               <w:drawing>
-                <wp:inline distT="0" distB="0" distL="0" distR="0" wp14:anchorId="7922732C" wp14:editId="4790F302">
-                  <wp:extent cx="2690941" cy="1579169"/>
-                  <wp:effectExtent l="19050" t="19050" r="14605" b="21590"/>
-                  <wp:docPr id="6" name="Grafik 6"/>
+                <wp:inline distT="0" distB="0" distL="0" distR="0" wp14:anchorId="3583F91C" wp14:editId="4851026A">
+                  <wp:extent cx="2808605" cy="1480012"/>
+                  <wp:effectExtent l="0" t="0" r="0" b="6350"/>
+                  <wp:docPr id="31" name="Picture 31"/>
                   <wp:cNvGraphicFramePr>
                     <a:graphicFrameLocks xmlns:a="http://schemas.openxmlformats.org/drawingml/2006/main" noChangeAspect="1"/>
                   </wp:cNvGraphicFramePr>
@@ -3453,17 +3532,11 @@
                     <a:graphicData uri="http://schemas.openxmlformats.org/drawingml/2006/picture">
                       <pic:pic xmlns:pic="http://schemas.openxmlformats.org/drawingml/2006/picture">
                         <pic:nvPicPr>
-                          <pic:cNvPr id="6" name="Grafik 6"/>
+                          <pic:cNvPr id="1" name=""/>
                           <pic:cNvPicPr/>
                         </pic:nvPicPr>
                         <pic:blipFill>
-                          <a:blip r:embed="rId14">
-                            <a:extLst>
-                              <a:ext uri="{28A0092B-C50C-407E-A947-70E740481C1C}">
-                                <a14:useLocalDpi xmlns:a14="http://schemas.microsoft.com/office/drawing/2010/main" val="0"/>
-                              </a:ext>
-                            </a:extLst>
-                          </a:blip>
+                          <a:blip r:embed="rId14"/>
                           <a:stretch>
                             <a:fillRect/>
                           </a:stretch>
@@ -3471,426 +3544,7 @@
                         <pic:spPr>
                           <a:xfrm>
                             <a:off x="0" y="0"/>
-                            <a:ext cx="2690941" cy="1579169"/>
-                          </a:xfrm>
-                          <a:prstGeom prst="rect">
-                            <a:avLst/>
-                          </a:prstGeom>
-                          <a:ln>
-                            <a:solidFill>
-                              <a:schemeClr val="tx1"/>
-                            </a:solidFill>
-                          </a:ln>
-                        </pic:spPr>
-                      </pic:pic>
-                    </a:graphicData>
-                  </a:graphic>
-                </wp:inline>
-              </w:drawing>
-            </w:r>
-          </w:p>
-          <w:p>
-            <w:pPr>
-              <w:pStyle w:val="Beschriftung"/>
-              <w:rPr>
-                <w:rFonts w:cs="Arial"/>
-                <w:b w:val="0"/>
-                <w:bCs w:val="0"/>
-              </w:rPr>
-            </w:pPr>
-            <w:r>
-              <w:rPr>
-                <w:b w:val="0"/>
-                <w:bCs w:val="0"/>
-              </w:rPr>
-              <w:t xml:space="preserve">Figure </w:t>
-            </w:r>
-            <w:r>
-              <w:rPr>
-                <w:b w:val="0"/>
-                <w:bCs w:val="0"/>
-              </w:rPr>
-              <w:fldChar w:fldCharType="begin"/>
-            </w:r>
-            <w:r>
-              <w:rPr>
-                <w:b w:val="0"/>
-                <w:bCs w:val="0"/>
-              </w:rPr>
-              <w:instrText xml:space="preserve"> SEQ Figure \* ARABIC </w:instrText>
-            </w:r>
-            <w:r>
-              <w:rPr>
-                <w:b w:val="0"/>
-                <w:bCs w:val="0"/>
-              </w:rPr>
-              <w:fldChar w:fldCharType="separate"/>
-            </w:r>
-            <w:r>
-              <w:rPr>
-                <w:b w:val="0"/>
-                <w:bCs w:val="0"/>
-                <w:noProof/>
-              </w:rPr>
-              <w:t>6</w:t>
-            </w:r>
-            <w:r>
-              <w:rPr>
-                <w:b w:val="0"/>
-                <w:bCs w:val="0"/>
-              </w:rPr>
-              <w:fldChar w:fldCharType="end"/>
-            </w:r>
-            <w:r>
-              <w:rPr>
-                <w:b w:val="0"/>
-                <w:bCs w:val="0"/>
-              </w:rPr>
-              <w:t xml:space="preserve">: </w:t>
-            </w:r>
-            <w:r>
-              <w:rPr>
-                <w:b w:val="0"/>
-                <w:bCs w:val="0"/>
-              </w:rPr>
-              <w:t>Status widget</w:t>
-            </w:r>
-          </w:p>
-        </w:tc>
-        <w:tc>
-          <w:tcPr>
-            <w:tcW w:w="2612" w:type="pct"/>
-            <w:gridSpan w:val="2"/>
-            <w:tcMar>
-              <w:top w:w="113" w:type="dxa"/>
-              <w:bottom w:w="113" w:type="dxa"/>
-            </w:tcMar>
-          </w:tcPr>
-          <w:p>
-            <w:pPr>
-              <w:jc w:val="both"/>
-              <w:cnfStyle w:val="000000000000" w:firstRow="0" w:lastRow="0" w:firstColumn="0" w:lastColumn="0" w:oddVBand="0" w:evenVBand="0" w:oddHBand="0" w:evenHBand="0" w:firstRowFirstColumn="0" w:firstRowLastColumn="0" w:lastRowFirstColumn="0" w:lastRowLastColumn="0"/>
-              <w:rPr>
-                <w:rFonts w:ascii="Arial" w:hAnsi="Arial" w:cs="Arial"/>
-                <w:b/>
-                <w:bCs/>
-              </w:rPr>
-            </w:pPr>
-            <w:r>
-              <w:rPr>
-                <w:rFonts w:ascii="Arial" w:hAnsi="Arial" w:cs="Arial"/>
-                <w:b/>
-                <w:bCs/>
-              </w:rPr>
-              <w:t>Location</w:t>
-            </w:r>
-            <w:r>
-              <w:rPr>
-                <w:rFonts w:ascii="Arial" w:hAnsi="Arial" w:cs="Arial"/>
-              </w:rPr>
-              <w:t>:</w:t>
-            </w:r>
-            <w:r>
-              <w:rPr>
-                <w:rFonts w:ascii="Arial" w:hAnsi="Arial" w:cs="Arial"/>
-                <w:b/>
-                <w:bCs/>
-              </w:rPr>
-              <w:t xml:space="preserve"> </w:t>
-            </w:r>
-          </w:p>
-        </w:tc>
-      </w:tr>
-      <w:tr>
-        <w:trPr>
-          <w:cnfStyle w:val="000000100000" w:firstRow="0" w:lastRow="0" w:firstColumn="0" w:lastColumn="0" w:oddVBand="0" w:evenVBand="0" w:oddHBand="1" w:evenHBand="0" w:firstRowFirstColumn="0" w:firstRowLastColumn="0" w:lastRowFirstColumn="0" w:lastRowLastColumn="0"/>
-          <w:trHeight w:val="676"/>
-        </w:trPr>
-        <w:tc>
-          <w:tcPr>
-            <w:cnfStyle w:val="001000000000" w:firstRow="0" w:lastRow="0" w:firstColumn="1" w:lastColumn="0" w:oddVBand="0" w:evenVBand="0" w:oddHBand="0" w:evenHBand="0" w:firstRowFirstColumn="0" w:firstRowLastColumn="0" w:lastRowFirstColumn="0" w:lastRowLastColumn="0"/>
-            <w:tcW w:w="2388" w:type="pct"/>
-            <w:gridSpan w:val="2"/>
-            <w:vMerge/>
-            <w:shd w:val="clear" w:color="auto" w:fill="FFFFFF" w:themeFill="background1"/>
-          </w:tcPr>
-          <w:p>
-            <w:pPr>
-              <w:jc w:val="both"/>
-              <w:rPr>
-                <w:rFonts w:ascii="Arial" w:hAnsi="Arial" w:cs="Arial"/>
-              </w:rPr>
-            </w:pPr>
-          </w:p>
-        </w:tc>
-        <w:tc>
-          <w:tcPr>
-            <w:tcW w:w="2612" w:type="pct"/>
-            <w:gridSpan w:val="2"/>
-            <w:tcMar>
-              <w:top w:w="113" w:type="dxa"/>
-              <w:bottom w:w="113" w:type="dxa"/>
-            </w:tcMar>
-          </w:tcPr>
-          <w:p>
-            <w:pPr>
-              <w:jc w:val="both"/>
-              <w:cnfStyle w:val="000000100000" w:firstRow="0" w:lastRow="0" w:firstColumn="0" w:lastColumn="0" w:oddVBand="0" w:evenVBand="0" w:oddHBand="1" w:evenHBand="0" w:firstRowFirstColumn="0" w:firstRowLastColumn="0" w:lastRowFirstColumn="0" w:lastRowLastColumn="0"/>
-              <w:rPr>
-                <w:rFonts w:ascii="Arial" w:hAnsi="Arial" w:cs="Arial"/>
-              </w:rPr>
-            </w:pPr>
-            <w:r>
-              <w:rPr>
-                <w:rFonts w:ascii="Arial" w:hAnsi="Arial" w:cs="Arial"/>
-                <w:b/>
-                <w:bCs/>
-              </w:rPr>
-              <w:t>Color:</w:t>
-            </w:r>
-            <w:r>
-              <w:rPr>
-                <w:rFonts w:ascii="Arial" w:hAnsi="Arial" w:cs="Arial"/>
-              </w:rPr>
-              <w:t xml:space="preserve"> </w:t>
-            </w:r>
-          </w:p>
-        </w:tc>
-      </w:tr>
-      <w:tr>
-        <w:trPr>
-          <w:trHeight w:val="676"/>
-        </w:trPr>
-        <w:tc>
-          <w:tcPr>
-            <w:cnfStyle w:val="001000000000" w:firstRow="0" w:lastRow="0" w:firstColumn="1" w:lastColumn="0" w:oddVBand="0" w:evenVBand="0" w:oddHBand="0" w:evenHBand="0" w:firstRowFirstColumn="0" w:firstRowLastColumn="0" w:lastRowFirstColumn="0" w:lastRowLastColumn="0"/>
-            <w:tcW w:w="2388" w:type="pct"/>
-            <w:gridSpan w:val="2"/>
-            <w:vMerge/>
-            <w:shd w:val="clear" w:color="auto" w:fill="FFFFFF" w:themeFill="background1"/>
-          </w:tcPr>
-          <w:p>
-            <w:pPr>
-              <w:jc w:val="both"/>
-              <w:rPr>
-                <w:rFonts w:ascii="Arial" w:hAnsi="Arial" w:cs="Arial"/>
-              </w:rPr>
-            </w:pPr>
-          </w:p>
-        </w:tc>
-        <w:tc>
-          <w:tcPr>
-            <w:tcW w:w="2612" w:type="pct"/>
-            <w:gridSpan w:val="2"/>
-            <w:tcMar>
-              <w:top w:w="113" w:type="dxa"/>
-              <w:bottom w:w="113" w:type="dxa"/>
-            </w:tcMar>
-          </w:tcPr>
-          <w:p>
-            <w:pPr>
-              <w:jc w:val="both"/>
-              <w:cnfStyle w:val="000000000000" w:firstRow="0" w:lastRow="0" w:firstColumn="0" w:lastColumn="0" w:oddVBand="0" w:evenVBand="0" w:oddHBand="0" w:evenHBand="0" w:firstRowFirstColumn="0" w:firstRowLastColumn="0" w:lastRowFirstColumn="0" w:lastRowLastColumn="0"/>
-              <w:rPr>
-                <w:rFonts w:ascii="Arial" w:hAnsi="Arial" w:cs="Arial"/>
-              </w:rPr>
-            </w:pPr>
-            <w:r>
-              <w:rPr>
-                <w:rFonts w:ascii="Arial" w:hAnsi="Arial" w:cs="Arial"/>
-                <w:b/>
-                <w:bCs/>
-              </w:rPr>
-              <w:t>Size:</w:t>
-            </w:r>
-            <w:r>
-              <w:rPr>
-                <w:rFonts w:ascii="Arial" w:hAnsi="Arial" w:cs="Arial"/>
-              </w:rPr>
-              <w:t xml:space="preserve"> </w:t>
-            </w:r>
-          </w:p>
-        </w:tc>
-      </w:tr>
-      <w:tr>
-        <w:trPr>
-          <w:cnfStyle w:val="000000100000" w:firstRow="0" w:lastRow="0" w:firstColumn="0" w:lastColumn="0" w:oddVBand="0" w:evenVBand="0" w:oddHBand="1" w:evenHBand="0" w:firstRowFirstColumn="0" w:firstRowLastColumn="0" w:lastRowFirstColumn="0" w:lastRowLastColumn="0"/>
-          <w:trHeight w:val="676"/>
-        </w:trPr>
-        <w:tc>
-          <w:tcPr>
-            <w:cnfStyle w:val="001000000000" w:firstRow="0" w:lastRow="0" w:firstColumn="1" w:lastColumn="0" w:oddVBand="0" w:evenVBand="0" w:oddHBand="0" w:evenHBand="0" w:firstRowFirstColumn="0" w:firstRowLastColumn="0" w:lastRowFirstColumn="0" w:lastRowLastColumn="0"/>
-            <w:tcW w:w="2388" w:type="pct"/>
-            <w:gridSpan w:val="2"/>
-            <w:vMerge/>
-            <w:shd w:val="clear" w:color="auto" w:fill="FFFFFF" w:themeFill="background1"/>
-          </w:tcPr>
-          <w:p>
-            <w:pPr>
-              <w:jc w:val="both"/>
-              <w:rPr>
-                <w:rFonts w:ascii="Arial" w:hAnsi="Arial" w:cs="Arial"/>
-              </w:rPr>
-            </w:pPr>
-          </w:p>
-        </w:tc>
-        <w:tc>
-          <w:tcPr>
-            <w:tcW w:w="2612" w:type="pct"/>
-            <w:gridSpan w:val="2"/>
-            <w:tcMar>
-              <w:top w:w="113" w:type="dxa"/>
-              <w:bottom w:w="113" w:type="dxa"/>
-            </w:tcMar>
-          </w:tcPr>
-          <w:p>
-            <w:pPr>
-              <w:jc w:val="both"/>
-              <w:cnfStyle w:val="000000100000" w:firstRow="0" w:lastRow="0" w:firstColumn="0" w:lastColumn="0" w:oddVBand="0" w:evenVBand="0" w:oddHBand="1" w:evenHBand="0" w:firstRowFirstColumn="0" w:firstRowLastColumn="0" w:lastRowFirstColumn="0" w:lastRowLastColumn="0"/>
-              <w:rPr>
-                <w:rFonts w:ascii="Arial" w:hAnsi="Arial" w:cs="Arial"/>
-              </w:rPr>
-            </w:pPr>
-            <w:r>
-              <w:rPr>
-                <w:rFonts w:ascii="Arial" w:hAnsi="Arial" w:cs="Arial"/>
-                <w:b/>
-                <w:bCs/>
-              </w:rPr>
-              <w:t xml:space="preserve">Style: </w:t>
-            </w:r>
-          </w:p>
-        </w:tc>
-      </w:tr>
-      <w:tr>
-        <w:trPr>
-          <w:trHeight w:val="676"/>
-        </w:trPr>
-        <w:tc>
-          <w:tcPr>
-            <w:cnfStyle w:val="001000000000" w:firstRow="0" w:lastRow="0" w:firstColumn="1" w:lastColumn="0" w:oddVBand="0" w:evenVBand="0" w:oddHBand="0" w:evenHBand="0" w:firstRowFirstColumn="0" w:firstRowLastColumn="0" w:lastRowFirstColumn="0" w:lastRowLastColumn="0"/>
-            <w:tcW w:w="2388" w:type="pct"/>
-            <w:gridSpan w:val="2"/>
-            <w:vMerge/>
-            <w:shd w:val="clear" w:color="auto" w:fill="FFFFFF" w:themeFill="background1"/>
-          </w:tcPr>
-          <w:p>
-            <w:pPr>
-              <w:jc w:val="both"/>
-              <w:rPr>
-                <w:rFonts w:ascii="Arial" w:hAnsi="Arial" w:cs="Arial"/>
-              </w:rPr>
-            </w:pPr>
-          </w:p>
-        </w:tc>
-        <w:tc>
-          <w:tcPr>
-            <w:tcW w:w="2612" w:type="pct"/>
-            <w:gridSpan w:val="2"/>
-            <w:tcMar>
-              <w:top w:w="113" w:type="dxa"/>
-              <w:bottom w:w="113" w:type="dxa"/>
-            </w:tcMar>
-          </w:tcPr>
-          <w:p>
-            <w:pPr>
-              <w:jc w:val="both"/>
-              <w:cnfStyle w:val="000000000000" w:firstRow="0" w:lastRow="0" w:firstColumn="0" w:lastColumn="0" w:oddVBand="0" w:evenVBand="0" w:oddHBand="0" w:evenHBand="0" w:firstRowFirstColumn="0" w:firstRowLastColumn="0" w:lastRowFirstColumn="0" w:lastRowLastColumn="0"/>
-              <w:rPr>
-                <w:rFonts w:ascii="Arial" w:hAnsi="Arial" w:cs="Arial"/>
-              </w:rPr>
-            </w:pPr>
-            <w:r>
-              <w:rPr>
-                <w:rFonts w:ascii="Arial" w:hAnsi="Arial" w:cs="Arial"/>
-                <w:b/>
-                <w:bCs/>
-              </w:rPr>
-              <w:t xml:space="preserve">Extras: </w:t>
-            </w:r>
-          </w:p>
-        </w:tc>
-      </w:tr>
-      <w:tr>
-        <w:trPr>
-          <w:cnfStyle w:val="000000100000" w:firstRow="0" w:lastRow="0" w:firstColumn="0" w:lastColumn="0" w:oddVBand="0" w:evenVBand="0" w:oddHBand="1" w:evenHBand="0" w:firstRowFirstColumn="0" w:firstRowLastColumn="0" w:lastRowFirstColumn="0" w:lastRowLastColumn="0"/>
-        </w:trPr>
-        <w:tc>
-          <w:tcPr>
-            <w:cnfStyle w:val="001000000000" w:firstRow="0" w:lastRow="0" w:firstColumn="1" w:lastColumn="0" w:oddVBand="0" w:evenVBand="0" w:oddHBand="0" w:evenHBand="0" w:firstRowFirstColumn="0" w:firstRowLastColumn="0" w:lastRowFirstColumn="0" w:lastRowLastColumn="0"/>
-            <w:tcW w:w="5000" w:type="pct"/>
-            <w:gridSpan w:val="4"/>
-          </w:tcPr>
-          <w:p>
-            <w:pPr>
-              <w:pStyle w:val="berschrift3"/>
-            </w:pPr>
-            <w:r>
-              <w:t>2e-f Pass / Reset</w:t>
-            </w:r>
-          </w:p>
-        </w:tc>
-      </w:tr>
-      <w:tr>
-        <w:trPr>
-          <w:trHeight w:val="677"/>
-        </w:trPr>
-        <w:tc>
-          <w:tcPr>
-            <w:cnfStyle w:val="001000000000" w:firstRow="0" w:lastRow="0" w:firstColumn="1" w:lastColumn="0" w:oddVBand="0" w:evenVBand="0" w:oddHBand="0" w:evenHBand="0" w:firstRowFirstColumn="0" w:firstRowLastColumn="0" w:lastRowFirstColumn="0" w:lastRowLastColumn="0"/>
-            <w:tcW w:w="2401" w:type="pct"/>
-            <w:gridSpan w:val="3"/>
-            <w:vMerge w:val="restart"/>
-            <w:shd w:val="clear" w:color="auto" w:fill="FFFFFF" w:themeFill="background1"/>
-          </w:tcPr>
-          <w:p>
-            <w:pPr>
-              <w:keepNext/>
-              <w:jc w:val="both"/>
-              <w:rPr>
-                <w:b w:val="0"/>
-                <w:bCs w:val="0"/>
-              </w:rPr>
-            </w:pPr>
-            <w:r>
-              <w:rPr>
-                <w:rFonts w:ascii="Arial" w:hAnsi="Arial" w:cs="Arial"/>
-                <w:noProof/>
-                <w:sz w:val="24"/>
-                <w:szCs w:val="24"/>
-                <w:lang w:val="en-GB"/>
-              </w:rPr>
-              <w:drawing>
-                <wp:inline distT="0" distB="0" distL="0" distR="0" wp14:anchorId="2D954BB4" wp14:editId="4F00CA29">
-                  <wp:extent cx="2690941" cy="896980"/>
-                  <wp:effectExtent l="0" t="0" r="0" b="0"/>
-                  <wp:docPr id="7" name="Grafik 7"/>
-                  <wp:cNvGraphicFramePr>
-                    <a:graphicFrameLocks xmlns:a="http://schemas.openxmlformats.org/drawingml/2006/main" noChangeAspect="1"/>
-                  </wp:cNvGraphicFramePr>
-                  <a:graphic xmlns:a="http://schemas.openxmlformats.org/drawingml/2006/main">
-                    <a:graphicData uri="http://schemas.openxmlformats.org/drawingml/2006/picture">
-                      <pic:pic xmlns:pic="http://schemas.openxmlformats.org/drawingml/2006/picture">
-                        <pic:nvPicPr>
-                          <pic:cNvPr id="7" name="Grafik 7"/>
-                          <pic:cNvPicPr/>
-                        </pic:nvPicPr>
-                        <pic:blipFill>
-                          <a:blip r:embed="rId15">
-                            <a:extLst>
-                              <a:ext uri="{28A0092B-C50C-407E-A947-70E740481C1C}">
-                                <a14:useLocalDpi xmlns:a14="http://schemas.microsoft.com/office/drawing/2010/main" val="0"/>
-                              </a:ext>
-                            </a:extLst>
-                          </a:blip>
-                          <a:stretch>
-                            <a:fillRect/>
-                          </a:stretch>
-                        </pic:blipFill>
-                        <pic:spPr>
-                          <a:xfrm>
-                            <a:off x="0" y="0"/>
-                            <a:ext cx="2690941" cy="896980"/>
+                            <a:ext cx="2919970" cy="1538696"/>
                           </a:xfrm>
                           <a:prstGeom prst="rect">
                             <a:avLst/>
@@ -3905,7 +3559,7 @@
           </w:p>
           <w:p>
             <w:pPr>
-              <w:pStyle w:val="Beschriftung"/>
+              <w:pStyle w:val="Caption"/>
               <w:rPr>
                 <w:rFonts w:cs="Arial"/>
                 <w:b w:val="0"/>
@@ -3920,24 +3574,16 @@
               <w:t xml:space="preserve">Figure </w:t>
             </w:r>
             <w:r>
+              <w:fldChar w:fldCharType="begin"/>
+            </w:r>
+            <w:r>
               <w:rPr>
                 <w:b w:val="0"/>
                 <w:bCs w:val="0"/>
               </w:rPr>
-              <w:fldChar w:fldCharType="begin"/>
-            </w:r>
-            <w:r>
-              <w:rPr>
-                <w:b w:val="0"/>
-                <w:bCs w:val="0"/>
-              </w:rPr>
               <w:instrText xml:space="preserve"> SEQ Figure \* ARABIC </w:instrText>
             </w:r>
             <w:r>
-              <w:rPr>
-                <w:b w:val="0"/>
-                <w:bCs w:val="0"/>
-              </w:rPr>
               <w:fldChar w:fldCharType="separate"/>
             </w:r>
             <w:r>
@@ -3946,34 +3592,30 @@
                 <w:bCs w:val="0"/>
                 <w:noProof/>
               </w:rPr>
-              <w:t>7</w:t>
+              <w:t>6</w:t>
+            </w:r>
+            <w:r>
+              <w:fldChar w:fldCharType="end"/>
             </w:r>
             <w:r>
               <w:rPr>
                 <w:b w:val="0"/>
                 <w:bCs w:val="0"/>
               </w:rPr>
-              <w:fldChar w:fldCharType="end"/>
+              <w:t xml:space="preserve">: </w:t>
             </w:r>
             <w:r>
               <w:rPr>
                 <w:b w:val="0"/>
                 <w:bCs w:val="0"/>
               </w:rPr>
-              <w:t xml:space="preserve">: </w:t>
-            </w:r>
-            <w:r>
-              <w:rPr>
-                <w:b w:val="0"/>
-                <w:bCs w:val="0"/>
-              </w:rPr>
-              <w:t>Game actions</w:t>
-            </w:r>
-          </w:p>
-        </w:tc>
-        <w:tc>
-          <w:tcPr>
-            <w:tcW w:w="2599" w:type="pct"/>
+              <w:t>Status widget</w:t>
+            </w:r>
+          </w:p>
+        </w:tc>
+        <w:tc>
+          <w:tcPr>
+            <w:tcW w:w="2612" w:type="pct"/>
             <w:tcMar>
               <w:top w:w="113" w:type="dxa"/>
               <w:bottom w:w="113" w:type="dxa"/>
@@ -4022,8 +3664,8 @@
         <w:tc>
           <w:tcPr>
             <w:cnfStyle w:val="001000000000" w:firstRow="0" w:lastRow="0" w:firstColumn="1" w:lastColumn="0" w:oddVBand="0" w:evenVBand="0" w:oddHBand="0" w:evenHBand="0" w:firstRowFirstColumn="0" w:firstRowLastColumn="0" w:lastRowFirstColumn="0" w:lastRowLastColumn="0"/>
-            <w:tcW w:w="2401" w:type="pct"/>
-            <w:gridSpan w:val="3"/>
+            <w:tcW w:w="2388" w:type="pct"/>
+            <w:gridSpan w:val="2"/>
             <w:vMerge/>
             <w:shd w:val="clear" w:color="auto" w:fill="FFFFFF" w:themeFill="background1"/>
           </w:tcPr>
@@ -4038,7 +3680,7 @@
         </w:tc>
         <w:tc>
           <w:tcPr>
-            <w:tcW w:w="2599" w:type="pct"/>
+            <w:tcW w:w="2612" w:type="pct"/>
             <w:tcMar>
               <w:top w:w="113" w:type="dxa"/>
               <w:bottom w:w="113" w:type="dxa"/>
@@ -4076,8 +3718,8 @@
         <w:tc>
           <w:tcPr>
             <w:cnfStyle w:val="001000000000" w:firstRow="0" w:lastRow="0" w:firstColumn="1" w:lastColumn="0" w:oddVBand="0" w:evenVBand="0" w:oddHBand="0" w:evenHBand="0" w:firstRowFirstColumn="0" w:firstRowLastColumn="0" w:lastRowFirstColumn="0" w:lastRowLastColumn="0"/>
-            <w:tcW w:w="2401" w:type="pct"/>
-            <w:gridSpan w:val="3"/>
+            <w:tcW w:w="2388" w:type="pct"/>
+            <w:gridSpan w:val="2"/>
             <w:vMerge/>
             <w:shd w:val="clear" w:color="auto" w:fill="FFFFFF" w:themeFill="background1"/>
           </w:tcPr>
@@ -4092,7 +3734,7 @@
         </w:tc>
         <w:tc>
           <w:tcPr>
-            <w:tcW w:w="2599" w:type="pct"/>
+            <w:tcW w:w="2612" w:type="pct"/>
             <w:tcMar>
               <w:top w:w="113" w:type="dxa"/>
               <w:bottom w:w="113" w:type="dxa"/>
@@ -4131,8 +3773,8 @@
         <w:tc>
           <w:tcPr>
             <w:cnfStyle w:val="001000000000" w:firstRow="0" w:lastRow="0" w:firstColumn="1" w:lastColumn="0" w:oddVBand="0" w:evenVBand="0" w:oddHBand="0" w:evenHBand="0" w:firstRowFirstColumn="0" w:firstRowLastColumn="0" w:lastRowFirstColumn="0" w:lastRowLastColumn="0"/>
-            <w:tcW w:w="2401" w:type="pct"/>
-            <w:gridSpan w:val="3"/>
+            <w:tcW w:w="2388" w:type="pct"/>
+            <w:gridSpan w:val="2"/>
             <w:vMerge/>
             <w:shd w:val="clear" w:color="auto" w:fill="FFFFFF" w:themeFill="background1"/>
           </w:tcPr>
@@ -4144,6 +3786,213 @@
               </w:rPr>
             </w:pPr>
           </w:p>
+        </w:tc>
+        <w:tc>
+          <w:tcPr>
+            <w:tcW w:w="2612" w:type="pct"/>
+            <w:tcMar>
+              <w:top w:w="113" w:type="dxa"/>
+              <w:bottom w:w="113" w:type="dxa"/>
+            </w:tcMar>
+          </w:tcPr>
+          <w:p>
+            <w:pPr>
+              <w:jc w:val="both"/>
+              <w:cnfStyle w:val="000000100000" w:firstRow="0" w:lastRow="0" w:firstColumn="0" w:lastColumn="0" w:oddVBand="0" w:evenVBand="0" w:oddHBand="1" w:evenHBand="0" w:firstRowFirstColumn="0" w:firstRowLastColumn="0" w:lastRowFirstColumn="0" w:lastRowLastColumn="0"/>
+              <w:rPr>
+                <w:rFonts w:ascii="Arial" w:hAnsi="Arial" w:cs="Arial"/>
+              </w:rPr>
+            </w:pPr>
+            <w:r>
+              <w:rPr>
+                <w:rFonts w:ascii="Arial" w:hAnsi="Arial" w:cs="Arial"/>
+                <w:b/>
+                <w:bCs/>
+              </w:rPr>
+              <w:t xml:space="preserve">Style: </w:t>
+            </w:r>
+          </w:p>
+        </w:tc>
+      </w:tr>
+      <w:tr>
+        <w:trPr>
+          <w:trHeight w:val="676"/>
+        </w:trPr>
+        <w:tc>
+          <w:tcPr>
+            <w:cnfStyle w:val="001000000000" w:firstRow="0" w:lastRow="0" w:firstColumn="1" w:lastColumn="0" w:oddVBand="0" w:evenVBand="0" w:oddHBand="0" w:evenHBand="0" w:firstRowFirstColumn="0" w:firstRowLastColumn="0" w:lastRowFirstColumn="0" w:lastRowLastColumn="0"/>
+            <w:tcW w:w="2388" w:type="pct"/>
+            <w:gridSpan w:val="2"/>
+            <w:vMerge/>
+            <w:shd w:val="clear" w:color="auto" w:fill="FFFFFF" w:themeFill="background1"/>
+          </w:tcPr>
+          <w:p>
+            <w:pPr>
+              <w:jc w:val="both"/>
+              <w:rPr>
+                <w:rFonts w:ascii="Arial" w:hAnsi="Arial" w:cs="Arial"/>
+              </w:rPr>
+            </w:pPr>
+          </w:p>
+        </w:tc>
+        <w:tc>
+          <w:tcPr>
+            <w:tcW w:w="2612" w:type="pct"/>
+            <w:tcMar>
+              <w:top w:w="113" w:type="dxa"/>
+              <w:bottom w:w="113" w:type="dxa"/>
+            </w:tcMar>
+          </w:tcPr>
+          <w:p>
+            <w:pPr>
+              <w:jc w:val="both"/>
+              <w:cnfStyle w:val="000000000000" w:firstRow="0" w:lastRow="0" w:firstColumn="0" w:lastColumn="0" w:oddVBand="0" w:evenVBand="0" w:oddHBand="0" w:evenHBand="0" w:firstRowFirstColumn="0" w:firstRowLastColumn="0" w:lastRowFirstColumn="0" w:lastRowLastColumn="0"/>
+              <w:rPr>
+                <w:rFonts w:ascii="Arial" w:hAnsi="Arial" w:cs="Arial"/>
+              </w:rPr>
+            </w:pPr>
+            <w:r>
+              <w:rPr>
+                <w:rFonts w:ascii="Arial" w:hAnsi="Arial" w:cs="Arial"/>
+                <w:b/>
+                <w:bCs/>
+              </w:rPr>
+              <w:t xml:space="preserve">Extras: </w:t>
+            </w:r>
+          </w:p>
+        </w:tc>
+      </w:tr>
+      <w:tr>
+        <w:trPr>
+          <w:cnfStyle w:val="000000100000" w:firstRow="0" w:lastRow="0" w:firstColumn="0" w:lastColumn="0" w:oddVBand="0" w:evenVBand="0" w:oddHBand="1" w:evenHBand="0" w:firstRowFirstColumn="0" w:firstRowLastColumn="0" w:lastRowFirstColumn="0" w:lastRowLastColumn="0"/>
+        </w:trPr>
+        <w:tc>
+          <w:tcPr>
+            <w:cnfStyle w:val="001000000000" w:firstRow="0" w:lastRow="0" w:firstColumn="1" w:lastColumn="0" w:oddVBand="0" w:evenVBand="0" w:oddHBand="0" w:evenHBand="0" w:firstRowFirstColumn="0" w:firstRowLastColumn="0" w:lastRowFirstColumn="0" w:lastRowLastColumn="0"/>
+            <w:tcW w:w="5000" w:type="pct"/>
+            <w:gridSpan w:val="3"/>
+          </w:tcPr>
+          <w:p>
+            <w:pPr>
+              <w:pStyle w:val="Heading3"/>
+              <w:outlineLvl w:val="2"/>
+            </w:pPr>
+            <w:r>
+              <w:t>2e-f Pass / Reset</w:t>
+            </w:r>
+          </w:p>
+        </w:tc>
+      </w:tr>
+      <w:tr>
+        <w:trPr>
+          <w:trHeight w:val="677"/>
+        </w:trPr>
+        <w:tc>
+          <w:tcPr>
+            <w:cnfStyle w:val="001000000000" w:firstRow="0" w:lastRow="0" w:firstColumn="1" w:lastColumn="0" w:oddVBand="0" w:evenVBand="0" w:oddHBand="0" w:evenHBand="0" w:firstRowFirstColumn="0" w:firstRowLastColumn="0" w:lastRowFirstColumn="0" w:lastRowLastColumn="0"/>
+            <w:tcW w:w="2401" w:type="pct"/>
+            <w:gridSpan w:val="2"/>
+            <w:vMerge w:val="restart"/>
+            <w:shd w:val="clear" w:color="auto" w:fill="FFFFFF" w:themeFill="background1"/>
+          </w:tcPr>
+          <w:p>
+            <w:pPr>
+              <w:keepNext/>
+              <w:jc w:val="both"/>
+              <w:rPr>
+                <w:b w:val="0"/>
+                <w:bCs w:val="0"/>
+              </w:rPr>
+            </w:pPr>
+            <w:r>
+              <w:drawing>
+                <wp:inline distT="0" distB="0" distL="0" distR="0" wp14:anchorId="2A09701E" wp14:editId="04F30B15">
+                  <wp:extent cx="2805703" cy="2657681"/>
+                  <wp:effectExtent l="0" t="0" r="0" b="0"/>
+                  <wp:docPr id="33" name="Picture 33"/>
+                  <wp:cNvGraphicFramePr>
+                    <a:graphicFrameLocks xmlns:a="http://schemas.openxmlformats.org/drawingml/2006/main" noChangeAspect="1"/>
+                  </wp:cNvGraphicFramePr>
+                  <a:graphic xmlns:a="http://schemas.openxmlformats.org/drawingml/2006/main">
+                    <a:graphicData uri="http://schemas.openxmlformats.org/drawingml/2006/picture">
+                      <pic:pic xmlns:pic="http://schemas.openxmlformats.org/drawingml/2006/picture">
+                        <pic:nvPicPr>
+                          <pic:cNvPr id="1" name=""/>
+                          <pic:cNvPicPr/>
+                        </pic:nvPicPr>
+                        <pic:blipFill>
+                          <a:blip r:embed="rId15"/>
+                          <a:stretch>
+                            <a:fillRect/>
+                          </a:stretch>
+                        </pic:blipFill>
+                        <pic:spPr>
+                          <a:xfrm>
+                            <a:off x="0" y="0"/>
+                            <a:ext cx="2844907" cy="2694817"/>
+                          </a:xfrm>
+                          <a:prstGeom prst="rect">
+                            <a:avLst/>
+                          </a:prstGeom>
+                        </pic:spPr>
+                      </pic:pic>
+                    </a:graphicData>
+                  </a:graphic>
+                </wp:inline>
+              </w:drawing>
+            </w:r>
+          </w:p>
+          <w:p>
+            <w:pPr>
+              <w:pStyle w:val="Caption"/>
+            </w:pPr>
+            <w:r>
+              <w:rPr>
+                <w:b w:val="0"/>
+                <w:bCs w:val="0"/>
+              </w:rPr>
+              <w:t xml:space="preserve">Figure </w:t>
+            </w:r>
+            <w:r>
+              <w:fldChar w:fldCharType="begin"/>
+            </w:r>
+            <w:r>
+              <w:rPr>
+                <w:b w:val="0"/>
+                <w:bCs w:val="0"/>
+              </w:rPr>
+              <w:instrText xml:space="preserve"> SEQ Figure \* ARABIC </w:instrText>
+            </w:r>
+            <w:r>
+              <w:fldChar w:fldCharType="separate"/>
+            </w:r>
+            <w:r>
+              <w:rPr>
+                <w:b w:val="0"/>
+                <w:bCs w:val="0"/>
+                <w:noProof/>
+              </w:rPr>
+              <w:t>7</w:t>
+            </w:r>
+            <w:r>
+              <w:fldChar w:fldCharType="end"/>
+            </w:r>
+            <w:r>
+              <w:rPr>
+                <w:b w:val="0"/>
+                <w:bCs w:val="0"/>
+              </w:rPr>
+              <w:t xml:space="preserve">: </w:t>
+            </w:r>
+            <w:r>
+              <w:rPr>
+                <w:b w:val="0"/>
+                <w:bCs w:val="0"/>
+              </w:rPr>
+              <w:t>Game actions</w:t>
+            </w:r>
+          </w:p>
+          <w:p/>
         </w:tc>
         <w:tc>
           <w:tcPr>
@@ -4156,7 +4005,7 @@
           <w:p>
             <w:pPr>
               <w:jc w:val="both"/>
-              <w:cnfStyle w:val="000000100000" w:firstRow="0" w:lastRow="0" w:firstColumn="0" w:lastColumn="0" w:oddVBand="0" w:evenVBand="0" w:oddHBand="1" w:evenHBand="0" w:firstRowFirstColumn="0" w:firstRowLastColumn="0" w:lastRowFirstColumn="0" w:lastRowLastColumn="0"/>
+              <w:cnfStyle w:val="000000000000" w:firstRow="0" w:lastRow="0" w:firstColumn="0" w:lastColumn="0" w:oddVBand="0" w:evenVBand="0" w:oddHBand="0" w:evenHBand="0" w:firstRowFirstColumn="0" w:firstRowLastColumn="0" w:lastRowFirstColumn="0" w:lastRowLastColumn="0"/>
               <w:rPr>
                 <w:rFonts w:ascii="Arial" w:hAnsi="Arial" w:cs="Arial"/>
               </w:rPr>
@@ -4167,7 +4016,148 @@
                 <w:b/>
                 <w:bCs/>
               </w:rPr>
-              <w:t xml:space="preserve">Style: </w:t>
+              <w:t>Location</w:t>
+            </w:r>
+            <w:r>
+              <w:rPr>
+                <w:rFonts w:ascii="Arial" w:hAnsi="Arial" w:cs="Arial"/>
+              </w:rPr>
+              <w:t>:</w:t>
+            </w:r>
+            <w:r>
+              <w:rPr>
+                <w:rFonts w:ascii="Arial" w:hAnsi="Arial" w:cs="Arial"/>
+                <w:b/>
+                <w:bCs/>
+              </w:rPr>
+              <w:t xml:space="preserve"> </w:t>
+            </w:r>
+            <w:r>
+              <w:rPr>
+                <w:rFonts w:ascii="Arial" w:hAnsi="Arial" w:cs="Arial"/>
+              </w:rPr>
+              <w:t>The pass and reset buttons are located just below the board</w:t>
+            </w:r>
+            <w:r>
+              <w:rPr>
+                <w:rFonts w:ascii="Arial" w:hAnsi="Arial" w:cs="Arial"/>
+              </w:rPr>
+              <w:t xml:space="preserve"> and</w:t>
+            </w:r>
+            <w:r>
+              <w:rPr>
+                <w:rFonts w:ascii="Arial" w:hAnsi="Arial" w:cs="Arial"/>
+              </w:rPr>
+              <w:t xml:space="preserve"> </w:t>
+            </w:r>
+            <w:r>
+              <w:rPr>
+                <w:rFonts w:ascii="Arial" w:hAnsi="Arial" w:cs="Arial"/>
+              </w:rPr>
+              <w:t xml:space="preserve">placed next to each other </w:t>
+            </w:r>
+            <w:r>
+              <w:rPr>
+                <w:rFonts w:ascii="Arial" w:hAnsi="Arial" w:cs="Arial"/>
+              </w:rPr>
+              <w:t>with a bit of spacing between them</w:t>
+            </w:r>
+            <w:r>
+              <w:rPr>
+                <w:rFonts w:ascii="Arial" w:hAnsi="Arial" w:cs="Arial"/>
+              </w:rPr>
+              <w:t xml:space="preserve"> as</w:t>
+            </w:r>
+            <w:r>
+              <w:rPr>
+                <w:rFonts w:ascii="Arial" w:hAnsi="Arial" w:cs="Arial"/>
+              </w:rPr>
+              <w:t xml:space="preserve"> it’s </w:t>
+            </w:r>
+            <w:r>
+              <w:rPr>
+                <w:rFonts w:ascii="Arial" w:hAnsi="Arial" w:cs="Arial"/>
+              </w:rPr>
+              <w:t>the case</w:t>
+            </w:r>
+            <w:r>
+              <w:rPr>
+                <w:rFonts w:ascii="Arial" w:hAnsi="Arial" w:cs="Arial"/>
+              </w:rPr>
+              <w:t xml:space="preserve"> for most of the </w:t>
+            </w:r>
+            <w:r>
+              <w:rPr>
+                <w:rFonts w:ascii="Arial" w:hAnsi="Arial" w:cs="Arial"/>
+              </w:rPr>
+              <w:t>go applications</w:t>
+            </w:r>
+            <w:r>
+              <w:rPr>
+                <w:rFonts w:ascii="Arial" w:hAnsi="Arial" w:cs="Arial"/>
+              </w:rPr>
+              <w:t>.</w:t>
+            </w:r>
+          </w:p>
+        </w:tc>
+      </w:tr>
+      <w:tr>
+        <w:trPr>
+          <w:cnfStyle w:val="000000100000" w:firstRow="0" w:lastRow="0" w:firstColumn="0" w:lastColumn="0" w:oddVBand="0" w:evenVBand="0" w:oddHBand="1" w:evenHBand="0" w:firstRowFirstColumn="0" w:firstRowLastColumn="0" w:lastRowFirstColumn="0" w:lastRowLastColumn="0"/>
+          <w:trHeight w:val="676"/>
+        </w:trPr>
+        <w:tc>
+          <w:tcPr>
+            <w:cnfStyle w:val="001000000000" w:firstRow="0" w:lastRow="0" w:firstColumn="1" w:lastColumn="0" w:oddVBand="0" w:evenVBand="0" w:oddHBand="0" w:evenHBand="0" w:firstRowFirstColumn="0" w:firstRowLastColumn="0" w:lastRowFirstColumn="0" w:lastRowLastColumn="0"/>
+            <w:tcW w:w="2401" w:type="pct"/>
+            <w:gridSpan w:val="2"/>
+            <w:vMerge/>
+            <w:shd w:val="clear" w:color="auto" w:fill="FFFFFF" w:themeFill="background1"/>
+          </w:tcPr>
+          <w:p>
+            <w:pPr>
+              <w:jc w:val="both"/>
+              <w:rPr>
+                <w:rFonts w:ascii="Arial" w:hAnsi="Arial" w:cs="Arial"/>
+              </w:rPr>
+            </w:pPr>
+          </w:p>
+        </w:tc>
+        <w:tc>
+          <w:tcPr>
+            <w:tcW w:w="2599" w:type="pct"/>
+            <w:tcMar>
+              <w:top w:w="113" w:type="dxa"/>
+              <w:bottom w:w="113" w:type="dxa"/>
+            </w:tcMar>
+          </w:tcPr>
+          <w:p>
+            <w:pPr>
+              <w:jc w:val="both"/>
+              <w:cnfStyle w:val="000000100000" w:firstRow="0" w:lastRow="0" w:firstColumn="0" w:lastColumn="0" w:oddVBand="0" w:evenVBand="0" w:oddHBand="1" w:evenHBand="0" w:firstRowFirstColumn="0" w:firstRowLastColumn="0" w:lastRowFirstColumn="0" w:lastRowLastColumn="0"/>
+              <w:rPr>
+                <w:rFonts w:ascii="Arial" w:hAnsi="Arial" w:cs="Arial"/>
+              </w:rPr>
+            </w:pPr>
+            <w:r>
+              <w:rPr>
+                <w:rFonts w:ascii="Arial" w:hAnsi="Arial" w:cs="Arial"/>
+                <w:b/>
+                <w:bCs/>
+              </w:rPr>
+              <w:t>Color:</w:t>
+            </w:r>
+            <w:r>
+              <w:rPr>
+                <w:rFonts w:ascii="Arial" w:hAnsi="Arial" w:cs="Arial"/>
+              </w:rPr>
+              <w:t xml:space="preserve"> </w:t>
+            </w:r>
+            <w:r>
+              <w:rPr>
+                <w:rFonts w:ascii="Arial" w:hAnsi="Arial" w:cs="Arial"/>
+              </w:rPr>
+              <w:t>The buttons are white to blend in with the rest of the UI and maintain consistency with the other widgets, white in color against the grey background</w:t>
             </w:r>
           </w:p>
         </w:tc>
@@ -4180,7 +4170,7 @@
           <w:tcPr>
             <w:cnfStyle w:val="001000000000" w:firstRow="0" w:lastRow="0" w:firstColumn="1" w:lastColumn="0" w:oddVBand="0" w:evenVBand="0" w:oddHBand="0" w:evenHBand="0" w:firstRowFirstColumn="0" w:firstRowLastColumn="0" w:lastRowFirstColumn="0" w:lastRowLastColumn="0"/>
             <w:tcW w:w="2401" w:type="pct"/>
-            <w:gridSpan w:val="3"/>
+            <w:gridSpan w:val="2"/>
             <w:vMerge/>
             <w:shd w:val="clear" w:color="auto" w:fill="FFFFFF" w:themeFill="background1"/>
           </w:tcPr>
@@ -4215,7 +4205,160 @@
                 <w:b/>
                 <w:bCs/>
               </w:rPr>
+              <w:t>Size:</w:t>
+            </w:r>
+            <w:r>
+              <w:rPr>
+                <w:rFonts w:ascii="Arial" w:hAnsi="Arial" w:cs="Arial"/>
+                <w:b/>
+                <w:bCs/>
+              </w:rPr>
+              <w:t xml:space="preserve"> </w:t>
+            </w:r>
+            <w:r>
+              <w:rPr>
+                <w:rFonts w:ascii="Arial" w:hAnsi="Arial" w:cs="Arial"/>
+              </w:rPr>
+              <w:t>The size of the buttons and font were maintained as default</w:t>
+            </w:r>
+            <w:r>
+              <w:rPr>
+                <w:rFonts w:ascii="Arial" w:hAnsi="Arial" w:cs="Arial"/>
+              </w:rPr>
+              <w:t xml:space="preserve"> for consistency of the application.</w:t>
+            </w:r>
+          </w:p>
+        </w:tc>
+      </w:tr>
+      <w:tr>
+        <w:trPr>
+          <w:cnfStyle w:val="000000100000" w:firstRow="0" w:lastRow="0" w:firstColumn="0" w:lastColumn="0" w:oddVBand="0" w:evenVBand="0" w:oddHBand="1" w:evenHBand="0" w:firstRowFirstColumn="0" w:firstRowLastColumn="0" w:lastRowFirstColumn="0" w:lastRowLastColumn="0"/>
+          <w:trHeight w:val="676"/>
+        </w:trPr>
+        <w:tc>
+          <w:tcPr>
+            <w:cnfStyle w:val="001000000000" w:firstRow="0" w:lastRow="0" w:firstColumn="1" w:lastColumn="0" w:oddVBand="0" w:evenVBand="0" w:oddHBand="0" w:evenHBand="0" w:firstRowFirstColumn="0" w:firstRowLastColumn="0" w:lastRowFirstColumn="0" w:lastRowLastColumn="0"/>
+            <w:tcW w:w="2401" w:type="pct"/>
+            <w:gridSpan w:val="2"/>
+            <w:vMerge/>
+            <w:shd w:val="clear" w:color="auto" w:fill="FFFFFF" w:themeFill="background1"/>
+          </w:tcPr>
+          <w:p>
+            <w:pPr>
+              <w:jc w:val="both"/>
+              <w:rPr>
+                <w:rFonts w:ascii="Arial" w:hAnsi="Arial" w:cs="Arial"/>
+              </w:rPr>
+            </w:pPr>
+          </w:p>
+        </w:tc>
+        <w:tc>
+          <w:tcPr>
+            <w:tcW w:w="2599" w:type="pct"/>
+            <w:tcMar>
+              <w:top w:w="113" w:type="dxa"/>
+              <w:bottom w:w="113" w:type="dxa"/>
+            </w:tcMar>
+          </w:tcPr>
+          <w:p>
+            <w:pPr>
+              <w:jc w:val="both"/>
+              <w:cnfStyle w:val="000000100000" w:firstRow="0" w:lastRow="0" w:firstColumn="0" w:lastColumn="0" w:oddVBand="0" w:evenVBand="0" w:oddHBand="1" w:evenHBand="0" w:firstRowFirstColumn="0" w:firstRowLastColumn="0" w:lastRowFirstColumn="0" w:lastRowLastColumn="0"/>
+              <w:rPr>
+                <w:rFonts w:ascii="Arial" w:hAnsi="Arial" w:cs="Arial"/>
+              </w:rPr>
+            </w:pPr>
+            <w:r>
+              <w:rPr>
+                <w:rFonts w:ascii="Arial" w:hAnsi="Arial" w:cs="Arial"/>
+                <w:b/>
+                <w:bCs/>
+              </w:rPr>
+              <w:t xml:space="preserve">Style: </w:t>
+            </w:r>
+            <w:r>
+              <w:rPr>
+                <w:rFonts w:ascii="Arial" w:hAnsi="Arial" w:cs="Arial"/>
+              </w:rPr>
+              <w:t>The font style used was default sans serif</w:t>
+            </w:r>
+            <w:r>
+              <w:rPr>
+                <w:rFonts w:ascii="Arial" w:hAnsi="Arial" w:cs="Arial"/>
+              </w:rPr>
+              <w:t xml:space="preserve"> for consistency.</w:t>
+            </w:r>
+            <w:r>
+              <w:rPr>
+                <w:rFonts w:ascii="Arial" w:hAnsi="Arial" w:cs="Arial"/>
+              </w:rPr>
+              <w:t xml:space="preserve"> </w:t>
+            </w:r>
+          </w:p>
+        </w:tc>
+      </w:tr>
+      <w:tr>
+        <w:trPr>
+          <w:trHeight w:val="676"/>
+        </w:trPr>
+        <w:tc>
+          <w:tcPr>
+            <w:cnfStyle w:val="001000000000" w:firstRow="0" w:lastRow="0" w:firstColumn="1" w:lastColumn="0" w:oddVBand="0" w:evenVBand="0" w:oddHBand="0" w:evenHBand="0" w:firstRowFirstColumn="0" w:firstRowLastColumn="0" w:lastRowFirstColumn="0" w:lastRowLastColumn="0"/>
+            <w:tcW w:w="2401" w:type="pct"/>
+            <w:gridSpan w:val="2"/>
+            <w:vMerge/>
+            <w:shd w:val="clear" w:color="auto" w:fill="FFFFFF" w:themeFill="background1"/>
+          </w:tcPr>
+          <w:p>
+            <w:pPr>
+              <w:jc w:val="both"/>
+              <w:rPr>
+                <w:rFonts w:ascii="Arial" w:hAnsi="Arial" w:cs="Arial"/>
+              </w:rPr>
+            </w:pPr>
+          </w:p>
+        </w:tc>
+        <w:tc>
+          <w:tcPr>
+            <w:tcW w:w="2599" w:type="pct"/>
+            <w:tcMar>
+              <w:top w:w="113" w:type="dxa"/>
+              <w:bottom w:w="113" w:type="dxa"/>
+            </w:tcMar>
+          </w:tcPr>
+          <w:p>
+            <w:pPr>
+              <w:jc w:val="both"/>
+              <w:cnfStyle w:val="000000000000" w:firstRow="0" w:lastRow="0" w:firstColumn="0" w:lastColumn="0" w:oddVBand="0" w:evenVBand="0" w:oddHBand="0" w:evenHBand="0" w:firstRowFirstColumn="0" w:firstRowLastColumn="0" w:lastRowFirstColumn="0" w:lastRowLastColumn="0"/>
+              <w:rPr>
+                <w:rFonts w:ascii="Arial" w:hAnsi="Arial" w:cs="Arial"/>
+              </w:rPr>
+            </w:pPr>
+            <w:r>
+              <w:rPr>
+                <w:rFonts w:ascii="Arial" w:hAnsi="Arial" w:cs="Arial"/>
+                <w:b/>
+                <w:bCs/>
+              </w:rPr>
               <w:t xml:space="preserve">Extras: </w:t>
+            </w:r>
+            <w:r>
+              <w:rPr>
+                <w:rFonts w:ascii="Arial" w:hAnsi="Arial" w:cs="Arial"/>
+              </w:rPr>
+              <w:t xml:space="preserve">The restart button pops up a modal dialogue box when pressed </w:t>
+            </w:r>
+            <w:r>
+              <w:rPr>
+                <w:rFonts w:ascii="Arial" w:hAnsi="Arial" w:cs="Arial"/>
+              </w:rPr>
+              <w:t xml:space="preserve">since it’s a critical event and affects the whole running of the game </w:t>
+            </w:r>
+            <w:r>
+              <w:rPr>
+                <w:rFonts w:ascii="Arial" w:hAnsi="Arial" w:cs="Arial"/>
+              </w:rPr>
+              <w:t>thus demands attention to the user.</w:t>
             </w:r>
           </w:p>
         </w:tc>
@@ -4232,7 +4375,7 @@
     </w:p>
     <w:tbl>
       <w:tblPr>
-        <w:tblStyle w:val="EinfacheTabelle1"/>
+        <w:tblStyle w:val="PlainTable1"/>
         <w:tblW w:w="5000" w:type="pct"/>
         <w:tblCellMar>
           <w:top w:w="113" w:type="dxa"/>
@@ -4256,7 +4399,8 @@
           </w:tcPr>
           <w:p>
             <w:pPr>
-              <w:pStyle w:val="berschrift3"/>
+              <w:pStyle w:val="Heading3"/>
+              <w:outlineLvl w:val="2"/>
             </w:pPr>
             <w:r>
               <w:lastRenderedPageBreak/>
@@ -4369,7 +4513,7 @@
           </w:p>
           <w:p>
             <w:pPr>
-              <w:pStyle w:val="Beschriftung"/>
+              <w:pStyle w:val="Caption"/>
             </w:pPr>
             <w:r>
               <w:rPr>
@@ -4379,24 +4523,16 @@
               <w:t xml:space="preserve">Figure </w:t>
             </w:r>
             <w:r>
+              <w:fldChar w:fldCharType="begin"/>
+            </w:r>
+            <w:r>
               <w:rPr>
                 <w:b w:val="0"/>
                 <w:bCs w:val="0"/>
               </w:rPr>
-              <w:fldChar w:fldCharType="begin"/>
-            </w:r>
-            <w:r>
-              <w:rPr>
-                <w:b w:val="0"/>
-                <w:bCs w:val="0"/>
-              </w:rPr>
               <w:instrText xml:space="preserve"> SEQ Figure \* ARABIC </w:instrText>
             </w:r>
             <w:r>
-              <w:rPr>
-                <w:b w:val="0"/>
-                <w:bCs w:val="0"/>
-              </w:rPr>
               <w:fldChar w:fldCharType="separate"/>
             </w:r>
             <w:r>
@@ -4408,10 +4544,6 @@
               <w:t>8</w:t>
             </w:r>
             <w:r>
-              <w:rPr>
-                <w:b w:val="0"/>
-                <w:bCs w:val="0"/>
-              </w:rPr>
               <w:fldChar w:fldCharType="end"/>
             </w:r>
             <w:r>
@@ -4480,7 +4612,7 @@
           </w:p>
           <w:p>
             <w:pPr>
-              <w:pStyle w:val="Beschriftung"/>
+              <w:pStyle w:val="Caption"/>
               <w:jc w:val="left"/>
             </w:pPr>
             <w:r>
@@ -4491,24 +4623,16 @@
               <w:t xml:space="preserve">Figure </w:t>
             </w:r>
             <w:r>
+              <w:fldChar w:fldCharType="begin"/>
+            </w:r>
+            <w:r>
               <w:rPr>
                 <w:b w:val="0"/>
                 <w:bCs w:val="0"/>
               </w:rPr>
-              <w:fldChar w:fldCharType="begin"/>
-            </w:r>
-            <w:r>
-              <w:rPr>
-                <w:b w:val="0"/>
-                <w:bCs w:val="0"/>
-              </w:rPr>
               <w:instrText xml:space="preserve"> SEQ Figure \* ARABIC </w:instrText>
             </w:r>
             <w:r>
-              <w:rPr>
-                <w:b w:val="0"/>
-                <w:bCs w:val="0"/>
-              </w:rPr>
               <w:fldChar w:fldCharType="separate"/>
             </w:r>
             <w:r>
@@ -4520,23 +4644,19 @@
               <w:t>9</w:t>
             </w:r>
             <w:r>
+              <w:fldChar w:fldCharType="end"/>
+            </w:r>
+            <w:r>
               <w:rPr>
                 <w:b w:val="0"/>
                 <w:bCs w:val="0"/>
               </w:rPr>
-              <w:fldChar w:fldCharType="end"/>
-            </w:r>
-            <w:r>
-              <w:rPr>
-                <w:b w:val="0"/>
-                <w:bCs w:val="0"/>
-              </w:rPr>
               <w:t>: Suicide rule</w:t>
             </w:r>
           </w:p>
           <w:p>
             <w:pPr>
-              <w:pStyle w:val="Beschriftung"/>
+              <w:pStyle w:val="Caption"/>
               <w:jc w:val="left"/>
               <w:rPr>
                 <w:b w:val="0"/>
@@ -4591,24 +4711,16 @@
               <w:t xml:space="preserve">Figure </w:t>
             </w:r>
             <w:r>
+              <w:fldChar w:fldCharType="begin"/>
+            </w:r>
+            <w:r>
               <w:rPr>
                 <w:b w:val="0"/>
                 <w:bCs w:val="0"/>
               </w:rPr>
-              <w:fldChar w:fldCharType="begin"/>
-            </w:r>
-            <w:r>
-              <w:rPr>
-                <w:b w:val="0"/>
-                <w:bCs w:val="0"/>
-              </w:rPr>
               <w:instrText xml:space="preserve"> SEQ Figure \* ARABIC </w:instrText>
             </w:r>
             <w:r>
-              <w:rPr>
-                <w:b w:val="0"/>
-                <w:bCs w:val="0"/>
-              </w:rPr>
               <w:fldChar w:fldCharType="separate"/>
             </w:r>
             <w:r>
@@ -4620,10 +4732,6 @@
               <w:t>10</w:t>
             </w:r>
             <w:r>
-              <w:rPr>
-                <w:b w:val="0"/>
-                <w:bCs w:val="0"/>
-              </w:rPr>
               <w:fldChar w:fldCharType="end"/>
             </w:r>
             <w:r>
@@ -4686,7 +4794,7 @@
           </w:p>
           <w:p>
             <w:pPr>
-              <w:pStyle w:val="Beschriftung"/>
+              <w:pStyle w:val="Caption"/>
               <w:jc w:val="left"/>
               <w:rPr>
                 <w:b w:val="0"/>
@@ -4701,24 +4809,16 @@
               <w:t xml:space="preserve">Figure </w:t>
             </w:r>
             <w:r>
+              <w:fldChar w:fldCharType="begin"/>
+            </w:r>
+            <w:r>
               <w:rPr>
                 <w:b w:val="0"/>
                 <w:bCs w:val="0"/>
               </w:rPr>
-              <w:fldChar w:fldCharType="begin"/>
-            </w:r>
-            <w:r>
-              <w:rPr>
-                <w:b w:val="0"/>
-                <w:bCs w:val="0"/>
-              </w:rPr>
               <w:instrText xml:space="preserve"> SEQ Figure \* ARABIC </w:instrText>
             </w:r>
             <w:r>
-              <w:rPr>
-                <w:b w:val="0"/>
-                <w:bCs w:val="0"/>
-              </w:rPr>
               <w:fldChar w:fldCharType="separate"/>
             </w:r>
             <w:r>
@@ -4730,10 +4830,6 @@
               <w:t>11</w:t>
             </w:r>
             <w:r>
-              <w:rPr>
-                <w:b w:val="0"/>
-                <w:bCs w:val="0"/>
-              </w:rPr>
               <w:fldChar w:fldCharType="end"/>
             </w:r>
             <w:r>
@@ -5003,7 +5099,7 @@
     </w:p>
     <w:tbl>
       <w:tblPr>
-        <w:tblStyle w:val="EinfacheTabelle1"/>
+        <w:tblStyle w:val="PlainTable1"/>
         <w:tblW w:w="5000" w:type="pct"/>
         <w:tblCellMar>
           <w:top w:w="113" w:type="dxa"/>
@@ -5027,7 +5123,8 @@
           </w:tcPr>
           <w:p>
             <w:pPr>
-              <w:pStyle w:val="berschrift3"/>
+              <w:pStyle w:val="Heading3"/>
+              <w:outlineLvl w:val="2"/>
             </w:pPr>
             <w:r>
               <w:lastRenderedPageBreak/>
@@ -5128,7 +5225,7 @@
           </w:p>
           <w:p>
             <w:pPr>
-              <w:pStyle w:val="Beschriftung"/>
+              <w:pStyle w:val="Caption"/>
               <w:rPr>
                 <w:rFonts w:cs="Arial"/>
                 <w:b w:val="0"/>
@@ -5143,24 +5240,16 @@
               <w:t xml:space="preserve">Figure </w:t>
             </w:r>
             <w:r>
+              <w:fldChar w:fldCharType="begin"/>
+            </w:r>
+            <w:r>
               <w:rPr>
                 <w:b w:val="0"/>
                 <w:bCs w:val="0"/>
               </w:rPr>
-              <w:fldChar w:fldCharType="begin"/>
-            </w:r>
-            <w:r>
-              <w:rPr>
-                <w:b w:val="0"/>
-                <w:bCs w:val="0"/>
-              </w:rPr>
               <w:instrText xml:space="preserve"> SEQ Figure \* ARABIC </w:instrText>
             </w:r>
             <w:r>
-              <w:rPr>
-                <w:b w:val="0"/>
-                <w:bCs w:val="0"/>
-              </w:rPr>
               <w:fldChar w:fldCharType="separate"/>
             </w:r>
             <w:r>
@@ -5172,10 +5261,6 @@
               <w:t>12</w:t>
             </w:r>
             <w:r>
-              <w:rPr>
-                <w:b w:val="0"/>
-                <w:bCs w:val="0"/>
-              </w:rPr>
               <w:fldChar w:fldCharType="end"/>
             </w:r>
             <w:r>
@@ -5451,7 +5536,7 @@
     </w:p>
     <w:tbl>
       <w:tblPr>
-        <w:tblStyle w:val="EinfacheTabelle1"/>
+        <w:tblStyle w:val="PlainTable1"/>
         <w:tblW w:w="5000" w:type="pct"/>
         <w:tblCellMar>
           <w:top w:w="113" w:type="dxa"/>
@@ -5475,7 +5560,8 @@
           </w:tcPr>
           <w:p>
             <w:pPr>
-              <w:pStyle w:val="berschrift3"/>
+              <w:pStyle w:val="Heading3"/>
+              <w:outlineLvl w:val="2"/>
             </w:pPr>
             <w:r>
               <w:lastRenderedPageBreak/>
@@ -5508,7 +5594,7 @@
           </w:tcPr>
           <w:p>
             <w:pPr>
-              <w:pStyle w:val="berschrift3"/>
+              <w:pStyle w:val="Heading3"/>
               <w:outlineLvl w:val="2"/>
             </w:pPr>
             <w:r>
@@ -5590,7 +5676,7 @@
           </w:p>
           <w:p>
             <w:pPr>
-              <w:pStyle w:val="Beschriftung"/>
+              <w:pStyle w:val="Caption"/>
               <w:rPr>
                 <w:rFonts w:cs="Arial"/>
                 <w:b w:val="0"/>
@@ -5605,24 +5691,16 @@
               <w:t xml:space="preserve">Figure </w:t>
             </w:r>
             <w:r>
+              <w:fldChar w:fldCharType="begin"/>
+            </w:r>
+            <w:r>
               <w:rPr>
                 <w:b w:val="0"/>
                 <w:bCs w:val="0"/>
               </w:rPr>
-              <w:fldChar w:fldCharType="begin"/>
-            </w:r>
-            <w:r>
-              <w:rPr>
-                <w:b w:val="0"/>
-                <w:bCs w:val="0"/>
-              </w:rPr>
               <w:instrText xml:space="preserve"> SEQ Figure \* ARABIC </w:instrText>
             </w:r>
             <w:r>
-              <w:rPr>
-                <w:b w:val="0"/>
-                <w:bCs w:val="0"/>
-              </w:rPr>
               <w:fldChar w:fldCharType="separate"/>
             </w:r>
             <w:r>
@@ -5634,10 +5712,6 @@
               <w:t>12</w:t>
             </w:r>
             <w:r>
-              <w:rPr>
-                <w:b w:val="0"/>
-                <w:bCs w:val="0"/>
-              </w:rPr>
               <w:fldChar w:fldCharType="end"/>
             </w:r>
             <w:r>
@@ -5913,20 +5987,11 @@
           </w:tcPr>
           <w:p>
             <w:pPr>
-              <w:pStyle w:val="berschrift3"/>
+              <w:pStyle w:val="Heading3"/>
               <w:outlineLvl w:val="2"/>
             </w:pPr>
             <w:r>
-              <w:t>9</w:t>
-            </w:r>
-            <w:r>
-              <w:t>b</w:t>
-            </w:r>
-            <w:r>
-              <w:t xml:space="preserve"> </w:t>
-            </w:r>
-            <w:r>
-              <w:t>Game Configuration</w:t>
+              <w:t>9b Game Configuration</w:t>
             </w:r>
           </w:p>
         </w:tc>
@@ -5952,6 +6017,7 @@
             <w:r>
               <w:rPr>
                 <w:rFonts w:ascii="Arial" w:hAnsi="Arial" w:cs="Arial"/>
+                <w:noProof/>
               </w:rPr>
               <w:drawing>
                 <wp:inline distT="0" distB="0" distL="0" distR="0" wp14:anchorId="4F199496" wp14:editId="0E95433D">
@@ -5997,7 +6063,7 @@
           </w:p>
           <w:p>
             <w:pPr>
-              <w:pStyle w:val="Beschriftung"/>
+              <w:pStyle w:val="Caption"/>
               <w:jc w:val="left"/>
               <w:rPr>
                 <w:rFonts w:cs="Arial"/>
@@ -6016,8 +6082,6 @@
             <w:r>
               <w:rPr>
                 <w:rFonts w:cs="Arial"/>
-                <w:b w:val="0"/>
-                <w:bCs w:val="0"/>
               </w:rPr>
               <w:fldChar w:fldCharType="begin"/>
             </w:r>
@@ -6032,8 +6096,6 @@
             <w:r>
               <w:rPr>
                 <w:rFonts w:cs="Arial"/>
-                <w:b w:val="0"/>
-                <w:bCs w:val="0"/>
               </w:rPr>
               <w:fldChar w:fldCharType="separate"/>
             </w:r>
@@ -6049,8 +6111,6 @@
             <w:r>
               <w:rPr>
                 <w:rFonts w:cs="Arial"/>
-                <w:b w:val="0"/>
-                <w:bCs w:val="0"/>
               </w:rPr>
               <w:fldChar w:fldCharType="end"/>
             </w:r>
@@ -6060,25 +6120,7 @@
                 <w:b w:val="0"/>
                 <w:bCs w:val="0"/>
               </w:rPr>
-              <w:t xml:space="preserve">: </w:t>
-            </w:r>
-            <w:proofErr w:type="spellStart"/>
-            <w:r>
-              <w:rPr>
-                <w:rFonts w:cs="Arial"/>
-                <w:b w:val="0"/>
-                <w:bCs w:val="0"/>
-              </w:rPr>
-              <w:t>GoGoGo</w:t>
-            </w:r>
-            <w:proofErr w:type="spellEnd"/>
-            <w:r>
-              <w:rPr>
-                <w:rFonts w:cs="Arial"/>
-                <w:b w:val="0"/>
-                <w:bCs w:val="0"/>
-              </w:rPr>
-              <w:t xml:space="preserve"> configuration window</w:t>
+              <w:t>: GoGoGo configuration window</w:t>
             </w:r>
           </w:p>
         </w:tc>
@@ -6374,7 +6416,7 @@
 <w:ftr xmlns:wpc="http://schemas.microsoft.com/office/word/2010/wordprocessingCanvas" xmlns:cx="http://schemas.microsoft.com/office/drawing/2014/chartex" xmlns:cx1="http://schemas.microsoft.com/office/drawing/2015/9/8/chartex" xmlns:cx2="http://schemas.microsoft.com/office/drawing/2015/10/21/chartex" xmlns:cx3="http://schemas.microsoft.com/office/drawing/2016/5/9/chartex" xmlns:cx4="http://schemas.microsoft.com/office/drawing/2016/5/10/chartex" xmlns:cx5="http://schemas.microsoft.com/office/drawing/2016/5/11/chartex" xmlns:cx6="http://schemas.microsoft.com/office/drawing/2016/5/12/chartex" xmlns:cx7="http://schemas.microsoft.com/office/drawing/2016/5/13/chartex" xmlns:cx8="http://schemas.microsoft.com/office/drawing/2016/5/14/chartex" xmlns:mc="http://schemas.openxmlformats.org/markup-compatibility/2006" xmlns:aink="http://schemas.microsoft.com/office/drawing/2016/ink" xmlns:am3d="http://schemas.microsoft.com/office/drawing/2017/model3d" xmlns:o="urn:schemas-microsoft-com:office:office" xmlns:r="http://schemas.openxmlformats.org/officeDocument/2006/relationships" xmlns:m="http://schemas.openxmlformats.org/officeDocument/2006/math" xmlns:v="urn:schemas-microsoft-com:vml" xmlns:wp14="http://schemas.microsoft.com/office/word/2010/wordprocessingDrawing" xmlns:wp="http://schemas.openxmlformats.org/drawingml/2006/wordprocessingDrawing" xmlns:w10="urn:schemas-microsoft-com:office:word" xmlns:w="http://schemas.openxmlformats.org/wordprocessingml/2006/main" xmlns:w14="http://schemas.microsoft.com/office/word/2010/wordml" xmlns:w15="http://schemas.microsoft.com/office/word/2012/wordml" xmlns:w16cex="http://schemas.microsoft.com/office/word/2018/wordml/cex" xmlns:w16cid="http://schemas.microsoft.com/office/word/2016/wordml/cid" xmlns:w16="http://schemas.microsoft.com/office/word/2018/wordml" xmlns:w16sdtdh="http://schemas.microsoft.com/office/word/2020/wordml/sdtdatahash" xmlns:w16se="http://schemas.microsoft.com/office/word/2015/wordml/symex" xmlns:wpg="http://schemas.microsoft.com/office/word/2010/wordprocessingGroup" xmlns:wpi="http://schemas.microsoft.com/office/word/2010/wordprocessingInk" xmlns:wne="http://schemas.microsoft.com/office/word/2006/wordml" xmlns:wps="http://schemas.microsoft.com/office/word/2010/wordprocessingShape" mc:Ignorable="w14 w15 w16se w16cid w16 w16cex w16sdtdh wp14">
   <w:p>
     <w:pPr>
-      <w:pStyle w:val="Fuzeile"/>
+      <w:pStyle w:val="Footer"/>
       <w:jc w:val="right"/>
       <w:rPr>
         <w:rFonts w:ascii="Arial" w:hAnsi="Arial" w:cs="Arial"/>
@@ -6420,7 +6462,7 @@
   </w:p>
   <w:p>
     <w:pPr>
-      <w:pStyle w:val="Fuzeile"/>
+      <w:pStyle w:val="Footer"/>
     </w:pPr>
   </w:p>
 </w:ftr>
@@ -6655,7 +6697,7 @@
     <w:lvl w:ilvl="0" w:tplc="69125460">
       <w:start w:val="1"/>
       <w:numFmt w:val="decimal"/>
-      <w:pStyle w:val="berschrift1"/>
+      <w:pStyle w:val="Heading1"/>
       <w:lvlText w:val="%1."/>
       <w:lvlJc w:val="left"/>
       <w:pPr>
@@ -8429,7 +8471,7 @@
     <w:lsdException w:name="Unresolved Mention" w:semiHidden="1" w:unhideWhenUsed="1"/>
     <w:lsdException w:name="Smart Link" w:semiHidden="1" w:unhideWhenUsed="1"/>
   </w:latentStyles>
-  <w:style w:type="paragraph" w:default="1" w:styleId="Standard">
+  <w:style w:type="paragraph" w:default="1" w:styleId="Normal">
     <w:name w:val="Normal"/>
     <w:qFormat/>
     <w:rsid w:val="00A21709"/>
@@ -8445,11 +8487,11 @@
       <w:lang w:val="en-US"/>
     </w:rPr>
   </w:style>
-  <w:style w:type="paragraph" w:styleId="berschrift1">
+  <w:style w:type="paragraph" w:styleId="Heading1">
     <w:name w:val="heading 1"/>
-    <w:basedOn w:val="Standard"/>
-    <w:next w:val="Standard"/>
-    <w:link w:val="berschrift1Zchn"/>
+    <w:basedOn w:val="Normal"/>
+    <w:next w:val="Normal"/>
+    <w:link w:val="Heading1Char"/>
     <w:uiPriority w:val="9"/>
     <w:qFormat/>
     <w:rsid w:val="00FC428E"/>
@@ -8470,11 +8512,11 @@
       <w:szCs w:val="32"/>
     </w:rPr>
   </w:style>
-  <w:style w:type="paragraph" w:styleId="berschrift2">
+  <w:style w:type="paragraph" w:styleId="Heading2">
     <w:name w:val="heading 2"/>
-    <w:basedOn w:val="Standard"/>
-    <w:next w:val="Standard"/>
-    <w:link w:val="berschrift2Zchn"/>
+    <w:basedOn w:val="Normal"/>
+    <w:next w:val="Normal"/>
+    <w:link w:val="Heading2Char"/>
     <w:uiPriority w:val="9"/>
     <w:unhideWhenUsed/>
     <w:qFormat/>
@@ -8492,11 +8534,11 @@
       <w:szCs w:val="26"/>
     </w:rPr>
   </w:style>
-  <w:style w:type="paragraph" w:styleId="berschrift3">
+  <w:style w:type="paragraph" w:styleId="Heading3">
     <w:name w:val="heading 3"/>
-    <w:basedOn w:val="Standard"/>
-    <w:next w:val="Standard"/>
-    <w:link w:val="berschrift3Zchn"/>
+    <w:basedOn w:val="Normal"/>
+    <w:next w:val="Normal"/>
+    <w:link w:val="Heading3Char"/>
     <w:uiPriority w:val="9"/>
     <w:unhideWhenUsed/>
     <w:qFormat/>
@@ -8514,13 +8556,13 @@
       <w:szCs w:val="24"/>
     </w:rPr>
   </w:style>
-  <w:style w:type="character" w:default="1" w:styleId="Absatz-Standardschriftart">
+  <w:style w:type="character" w:default="1" w:styleId="DefaultParagraphFont">
     <w:name w:val="Default Paragraph Font"/>
     <w:uiPriority w:val="1"/>
     <w:semiHidden/>
     <w:unhideWhenUsed/>
   </w:style>
-  <w:style w:type="table" w:default="1" w:styleId="NormaleTabelle">
+  <w:style w:type="table" w:default="1" w:styleId="TableNormal">
     <w:name w:val="Normal Table"/>
     <w:uiPriority w:val="99"/>
     <w:semiHidden/>
@@ -8535,16 +8577,16 @@
       </w:tblCellMar>
     </w:tblPr>
   </w:style>
-  <w:style w:type="numbering" w:default="1" w:styleId="KeineListe">
+  <w:style w:type="numbering" w:default="1" w:styleId="NoList">
     <w:name w:val="No List"/>
     <w:uiPriority w:val="99"/>
     <w:semiHidden/>
     <w:unhideWhenUsed/>
   </w:style>
-  <w:style w:type="character" w:customStyle="1" w:styleId="berschrift1Zchn">
-    <w:name w:val="Überschrift 1 Zchn"/>
-    <w:basedOn w:val="Absatz-Standardschriftart"/>
-    <w:link w:val="berschrift1"/>
+  <w:style w:type="character" w:customStyle="1" w:styleId="Heading1Char">
+    <w:name w:val="Heading 1 Char"/>
+    <w:basedOn w:val="DefaultParagraphFont"/>
+    <w:link w:val="Heading1"/>
     <w:uiPriority w:val="9"/>
     <w:rsid w:val="00FC428E"/>
     <w:rPr>
@@ -8555,9 +8597,9 @@
       <w:lang w:val="en-US"/>
     </w:rPr>
   </w:style>
-  <w:style w:type="table" w:styleId="Tabellenraster">
+  <w:style w:type="table" w:styleId="TableGrid">
     <w:name w:val="Table Grid"/>
-    <w:basedOn w:val="NormaleTabelle"/>
+    <w:basedOn w:val="TableNormal"/>
     <w:uiPriority w:val="59"/>
     <w:rsid w:val="00793CFC"/>
     <w:tblPr>
@@ -8571,11 +8613,11 @@
       </w:tblBorders>
     </w:tblPr>
   </w:style>
-  <w:style w:type="paragraph" w:styleId="Titel">
+  <w:style w:type="paragraph" w:styleId="Title">
     <w:name w:val="Title"/>
-    <w:basedOn w:val="Standard"/>
-    <w:next w:val="Standard"/>
-    <w:link w:val="TitelZchn"/>
+    <w:basedOn w:val="Normal"/>
+    <w:next w:val="Normal"/>
+    <w:link w:val="TitleChar"/>
     <w:uiPriority w:val="10"/>
     <w:qFormat/>
     <w:rsid w:val="00793CFC"/>
@@ -8590,10 +8632,10 @@
       <w:szCs w:val="56"/>
     </w:rPr>
   </w:style>
-  <w:style w:type="character" w:customStyle="1" w:styleId="TitelZchn">
-    <w:name w:val="Titel Zchn"/>
-    <w:basedOn w:val="Absatz-Standardschriftart"/>
-    <w:link w:val="Titel"/>
+  <w:style w:type="character" w:customStyle="1" w:styleId="TitleChar">
+    <w:name w:val="Title Char"/>
+    <w:basedOn w:val="DefaultParagraphFont"/>
+    <w:link w:val="Title"/>
     <w:uiPriority w:val="10"/>
     <w:rsid w:val="00793CFC"/>
     <w:rPr>
@@ -8605,9 +8647,9 @@
       <w:lang w:val="en-US"/>
     </w:rPr>
   </w:style>
-  <w:style w:type="paragraph" w:styleId="Listenabsatz">
+  <w:style w:type="paragraph" w:styleId="ListParagraph">
     <w:name w:val="List Paragraph"/>
-    <w:basedOn w:val="Standard"/>
+    <w:basedOn w:val="Normal"/>
     <w:uiPriority w:val="34"/>
     <w:qFormat/>
     <w:rsid w:val="00D86ADA"/>
@@ -8616,10 +8658,10 @@
       <w:contextualSpacing/>
     </w:pPr>
   </w:style>
-  <w:style w:type="character" w:customStyle="1" w:styleId="berschrift2Zchn">
-    <w:name w:val="Überschrift 2 Zchn"/>
-    <w:basedOn w:val="Absatz-Standardschriftart"/>
-    <w:link w:val="berschrift2"/>
+  <w:style w:type="character" w:customStyle="1" w:styleId="Heading2Char">
+    <w:name w:val="Heading 2 Char"/>
+    <w:basedOn w:val="DefaultParagraphFont"/>
+    <w:link w:val="Heading2"/>
     <w:uiPriority w:val="9"/>
     <w:rsid w:val="00FC428E"/>
     <w:rPr>
@@ -8630,10 +8672,10 @@
       <w:lang w:val="en-US"/>
     </w:rPr>
   </w:style>
-  <w:style w:type="paragraph" w:styleId="Kopfzeile">
+  <w:style w:type="paragraph" w:styleId="Header">
     <w:name w:val="header"/>
-    <w:basedOn w:val="Standard"/>
-    <w:link w:val="KopfzeileZchn"/>
+    <w:basedOn w:val="Normal"/>
+    <w:link w:val="HeaderChar"/>
     <w:uiPriority w:val="99"/>
     <w:unhideWhenUsed/>
     <w:rsid w:val="00C83419"/>
@@ -8644,10 +8686,10 @@
       </w:tabs>
     </w:pPr>
   </w:style>
-  <w:style w:type="character" w:customStyle="1" w:styleId="KopfzeileZchn">
-    <w:name w:val="Kopfzeile Zchn"/>
-    <w:basedOn w:val="Absatz-Standardschriftart"/>
-    <w:link w:val="Kopfzeile"/>
+  <w:style w:type="character" w:customStyle="1" w:styleId="HeaderChar">
+    <w:name w:val="Header Char"/>
+    <w:basedOn w:val="DefaultParagraphFont"/>
+    <w:link w:val="Header"/>
     <w:uiPriority w:val="99"/>
     <w:rsid w:val="00C83419"/>
     <w:rPr>
@@ -8657,10 +8699,10 @@
       <w:lang w:val="en-US"/>
     </w:rPr>
   </w:style>
-  <w:style w:type="paragraph" w:styleId="Fuzeile">
+  <w:style w:type="paragraph" w:styleId="Footer">
     <w:name w:val="footer"/>
-    <w:basedOn w:val="Standard"/>
-    <w:link w:val="FuzeileZchn"/>
+    <w:basedOn w:val="Normal"/>
+    <w:link w:val="FooterChar"/>
     <w:uiPriority w:val="99"/>
     <w:unhideWhenUsed/>
     <w:rsid w:val="00C83419"/>
@@ -8671,10 +8713,10 @@
       </w:tabs>
     </w:pPr>
   </w:style>
-  <w:style w:type="character" w:customStyle="1" w:styleId="FuzeileZchn">
-    <w:name w:val="Fußzeile Zchn"/>
-    <w:basedOn w:val="Absatz-Standardschriftart"/>
-    <w:link w:val="Fuzeile"/>
+  <w:style w:type="character" w:customStyle="1" w:styleId="FooterChar">
+    <w:name w:val="Footer Char"/>
+    <w:basedOn w:val="DefaultParagraphFont"/>
+    <w:link w:val="Footer"/>
     <w:uiPriority w:val="99"/>
     <w:rsid w:val="00C83419"/>
     <w:rPr>
@@ -8684,10 +8726,10 @@
       <w:lang w:val="en-US"/>
     </w:rPr>
   </w:style>
-  <w:style w:type="paragraph" w:styleId="Sprechblasentext">
+  <w:style w:type="paragraph" w:styleId="BalloonText">
     <w:name w:val="Balloon Text"/>
-    <w:basedOn w:val="Standard"/>
-    <w:link w:val="SprechblasentextZchn"/>
+    <w:basedOn w:val="Normal"/>
+    <w:link w:val="BalloonTextChar"/>
     <w:uiPriority w:val="99"/>
     <w:semiHidden/>
     <w:unhideWhenUsed/>
@@ -8697,10 +8739,10 @@
       <w:szCs w:val="18"/>
     </w:rPr>
   </w:style>
-  <w:style w:type="character" w:customStyle="1" w:styleId="SprechblasentextZchn">
-    <w:name w:val="Sprechblasentext Zchn"/>
-    <w:basedOn w:val="Absatz-Standardschriftart"/>
-    <w:link w:val="Sprechblasentext"/>
+  <w:style w:type="character" w:customStyle="1" w:styleId="BalloonTextChar">
+    <w:name w:val="Balloon Text Char"/>
+    <w:basedOn w:val="DefaultParagraphFont"/>
+    <w:link w:val="BalloonText"/>
     <w:uiPriority w:val="99"/>
     <w:semiHidden/>
     <w:rsid w:val="00A8395A"/>
@@ -8711,10 +8753,10 @@
       <w:lang w:val="en-US"/>
     </w:rPr>
   </w:style>
-  <w:style w:type="paragraph" w:styleId="Kommentartext">
+  <w:style w:type="paragraph" w:styleId="CommentText">
     <w:name w:val="annotation text"/>
-    <w:basedOn w:val="Standard"/>
-    <w:link w:val="KommentartextZchn"/>
+    <w:basedOn w:val="Normal"/>
+    <w:link w:val="CommentTextChar"/>
     <w:uiPriority w:val="99"/>
     <w:semiHidden/>
     <w:unhideWhenUsed/>
@@ -8732,10 +8774,10 @@
       <w:lang w:val="en-IE"/>
     </w:rPr>
   </w:style>
-  <w:style w:type="character" w:customStyle="1" w:styleId="KommentartextZchn">
-    <w:name w:val="Kommentartext Zchn"/>
-    <w:basedOn w:val="Absatz-Standardschriftart"/>
-    <w:link w:val="Kommentartext"/>
+  <w:style w:type="character" w:customStyle="1" w:styleId="CommentTextChar">
+    <w:name w:val="Comment Text Char"/>
+    <w:basedOn w:val="DefaultParagraphFont"/>
+    <w:link w:val="CommentText"/>
     <w:uiPriority w:val="99"/>
     <w:semiHidden/>
     <w:rsid w:val="00A8395A"/>
@@ -8744,10 +8786,10 @@
       <w:szCs w:val="20"/>
     </w:rPr>
   </w:style>
-  <w:style w:type="paragraph" w:styleId="Beschriftung">
+  <w:style w:type="paragraph" w:styleId="Caption">
     <w:name w:val="caption"/>
-    <w:basedOn w:val="Standard"/>
-    <w:next w:val="Standard"/>
+    <w:basedOn w:val="Normal"/>
+    <w:next w:val="Normal"/>
     <w:uiPriority w:val="35"/>
     <w:unhideWhenUsed/>
     <w:qFormat/>
@@ -8767,7 +8809,7 @@
   </w:style>
   <w:style w:type="character" w:styleId="Hyperlink">
     <w:name w:val="Hyperlink"/>
-    <w:basedOn w:val="Absatz-Standardschriftart"/>
+    <w:basedOn w:val="DefaultParagraphFont"/>
     <w:uiPriority w:val="99"/>
     <w:unhideWhenUsed/>
     <w:rsid w:val="00D44D1C"/>
@@ -8776,9 +8818,9 @@
       <w:u w:val="single"/>
     </w:rPr>
   </w:style>
-  <w:style w:type="table" w:styleId="EinfacheTabelle1">
+  <w:style w:type="table" w:styleId="PlainTable1">
     <w:name w:val="Plain Table 1"/>
-    <w:basedOn w:val="NormaleTabelle"/>
+    <w:basedOn w:val="TableNormal"/>
     <w:uiPriority w:val="41"/>
     <w:rsid w:val="00D44D1C"/>
     <w:tblPr>
@@ -8836,10 +8878,10 @@
       </w:tcPr>
     </w:tblStylePr>
   </w:style>
-  <w:style w:type="character" w:customStyle="1" w:styleId="berschrift3Zchn">
-    <w:name w:val="Überschrift 3 Zchn"/>
-    <w:basedOn w:val="Absatz-Standardschriftart"/>
-    <w:link w:val="berschrift3"/>
+  <w:style w:type="character" w:customStyle="1" w:styleId="Heading3Char">
+    <w:name w:val="Heading 3 Char"/>
+    <w:basedOn w:val="DefaultParagraphFont"/>
+    <w:link w:val="Heading3"/>
     <w:uiPriority w:val="9"/>
     <w:rsid w:val="00FC428E"/>
     <w:rPr>

</xml_diff>